<commit_message>
update the final project
</commit_message>
<xml_diff>
--- a/final_paper.docx
+++ b/final_paper.docx
@@ -178,8 +178,10 @@
                           <w:p>
                             <w:pPr>
                               <w:rPr>
+                                <w:rFonts w:hint="cs"/>
                                 <w:sz w:val="16"/>
                                 <w:szCs w:val="16"/>
+                                <w:rtl/>
                               </w:rPr>
                             </w:pPr>
                             <w:r>
@@ -187,7 +189,113 @@
                                 <w:sz w:val="16"/>
                                 <w:szCs w:val="16"/>
                               </w:rPr>
-                              <w:t xml:space="preserve">Abdulrahman Radan, Mosab Al-Hobish, </w:t>
+                              <w:t xml:space="preserve">Abdulrahman Radan, </w:t>
+                            </w:r>
+                            <w:r>
+                              <w:rPr>
+                                <w:sz w:val="16"/>
+                                <w:szCs w:val="16"/>
+                              </w:rPr>
+                              <w:t>Mosab Al-</w:t>
+                            </w:r>
+                            <w:proofErr w:type="spellStart"/>
+                            <w:r>
+                              <w:rPr>
+                                <w:sz w:val="16"/>
+                                <w:szCs w:val="16"/>
+                              </w:rPr>
+                              <w:t>Hobaishi</w:t>
+                            </w:r>
+                            <w:proofErr w:type="spellEnd"/>
+                            <w:r>
+                              <w:rPr>
+                                <w:sz w:val="16"/>
+                                <w:szCs w:val="16"/>
+                              </w:rPr>
+                              <w:t xml:space="preserve">, </w:t>
+                            </w:r>
+                            <w:r>
+                              <w:rPr>
+                                <w:sz w:val="16"/>
+                                <w:szCs w:val="16"/>
+                              </w:rPr>
+                              <w:t>Malik Al-</w:t>
+                            </w:r>
+                            <w:proofErr w:type="spellStart"/>
+                            <w:r>
+                              <w:rPr>
+                                <w:sz w:val="16"/>
+                                <w:szCs w:val="16"/>
+                              </w:rPr>
+                              <w:t>Masbahi</w:t>
+                            </w:r>
+                            <w:proofErr w:type="spellEnd"/>
+                            <w:r>
+                              <w:rPr>
+                                <w:sz w:val="16"/>
+                                <w:szCs w:val="16"/>
+                              </w:rPr>
+                              <w:t xml:space="preserve">, </w:t>
+                            </w:r>
+                            <w:r>
+                              <w:rPr>
+                                <w:sz w:val="16"/>
+                                <w:szCs w:val="16"/>
+                              </w:rPr>
+                              <w:t>Mahmood Al-Yamani</w:t>
+                            </w:r>
+                            <w:r>
+                              <w:rPr>
+                                <w:sz w:val="16"/>
+                                <w:szCs w:val="16"/>
+                              </w:rPr>
+                              <w:t xml:space="preserve">, </w:t>
+                            </w:r>
+                            <w:proofErr w:type="spellStart"/>
+                            <w:r>
+                              <w:rPr>
+                                <w:sz w:val="16"/>
+                                <w:szCs w:val="16"/>
+                              </w:rPr>
+                              <w:t>Abdulgoni</w:t>
+                            </w:r>
+                            <w:proofErr w:type="spellEnd"/>
+                            <w:r>
+                              <w:rPr>
+                                <w:sz w:val="16"/>
+                                <w:szCs w:val="16"/>
+                              </w:rPr>
+                              <w:t xml:space="preserve"> Al- </w:t>
+                            </w:r>
+                            <w:proofErr w:type="spellStart"/>
+                            <w:r>
+                              <w:rPr>
+                                <w:sz w:val="16"/>
+                                <w:szCs w:val="16"/>
+                              </w:rPr>
+                              <w:t>Gholi</w:t>
+                            </w:r>
+                            <w:proofErr w:type="spellEnd"/>
+                            <w:r>
+                              <w:rPr>
+                                <w:sz w:val="16"/>
+                                <w:szCs w:val="16"/>
+                              </w:rPr>
+                              <w:t xml:space="preserve">, </w:t>
+                            </w:r>
+                            <w:r>
+                              <w:rPr>
+                                <w:sz w:val="16"/>
+                                <w:szCs w:val="16"/>
+                              </w:rPr>
+                              <w:t>Al-Hamza Antar</w:t>
+                            </w:r>
+                            <w:r>
+                              <w:rPr>
+                                <w:sz w:val="16"/>
+                                <w:szCs w:val="16"/>
+                              </w:rPr>
+                              <w:t xml:space="preserve">, </w:t>
                             </w:r>
                           </w:p>
                         </w:txbxContent>
@@ -238,8 +346,10 @@
                     <w:p>
                       <w:pPr>
                         <w:rPr>
+                          <w:rFonts w:hint="cs"/>
                           <w:sz w:val="16"/>
                           <w:szCs w:val="16"/>
+                          <w:rtl/>
                         </w:rPr>
                       </w:pPr>
                       <w:r>
@@ -247,7 +357,113 @@
                           <w:sz w:val="16"/>
                           <w:szCs w:val="16"/>
                         </w:rPr>
-                        <w:t xml:space="preserve">Abdulrahman Radan, Mosab Al-Hobish, </w:t>
+                        <w:t xml:space="preserve">Abdulrahman Radan, </w:t>
+                      </w:r>
+                      <w:r>
+                        <w:rPr>
+                          <w:sz w:val="16"/>
+                          <w:szCs w:val="16"/>
+                        </w:rPr>
+                        <w:t>Mosab Al-</w:t>
+                      </w:r>
+                      <w:proofErr w:type="spellStart"/>
+                      <w:r>
+                        <w:rPr>
+                          <w:sz w:val="16"/>
+                          <w:szCs w:val="16"/>
+                        </w:rPr>
+                        <w:t>Hobaishi</w:t>
+                      </w:r>
+                      <w:proofErr w:type="spellEnd"/>
+                      <w:r>
+                        <w:rPr>
+                          <w:sz w:val="16"/>
+                          <w:szCs w:val="16"/>
+                        </w:rPr>
+                        <w:t xml:space="preserve">, </w:t>
+                      </w:r>
+                      <w:r>
+                        <w:rPr>
+                          <w:sz w:val="16"/>
+                          <w:szCs w:val="16"/>
+                        </w:rPr>
+                        <w:t>Malik Al-</w:t>
+                      </w:r>
+                      <w:proofErr w:type="spellStart"/>
+                      <w:r>
+                        <w:rPr>
+                          <w:sz w:val="16"/>
+                          <w:szCs w:val="16"/>
+                        </w:rPr>
+                        <w:t>Masbahi</w:t>
+                      </w:r>
+                      <w:proofErr w:type="spellEnd"/>
+                      <w:r>
+                        <w:rPr>
+                          <w:sz w:val="16"/>
+                          <w:szCs w:val="16"/>
+                        </w:rPr>
+                        <w:t xml:space="preserve">, </w:t>
+                      </w:r>
+                      <w:r>
+                        <w:rPr>
+                          <w:sz w:val="16"/>
+                          <w:szCs w:val="16"/>
+                        </w:rPr>
+                        <w:t>Mahmood Al-Yamani</w:t>
+                      </w:r>
+                      <w:r>
+                        <w:rPr>
+                          <w:sz w:val="16"/>
+                          <w:szCs w:val="16"/>
+                        </w:rPr>
+                        <w:t xml:space="preserve">, </w:t>
+                      </w:r>
+                      <w:proofErr w:type="spellStart"/>
+                      <w:r>
+                        <w:rPr>
+                          <w:sz w:val="16"/>
+                          <w:szCs w:val="16"/>
+                        </w:rPr>
+                        <w:t>Abdulgoni</w:t>
+                      </w:r>
+                      <w:proofErr w:type="spellEnd"/>
+                      <w:r>
+                        <w:rPr>
+                          <w:sz w:val="16"/>
+                          <w:szCs w:val="16"/>
+                        </w:rPr>
+                        <w:t xml:space="preserve"> Al- </w:t>
+                      </w:r>
+                      <w:proofErr w:type="spellStart"/>
+                      <w:r>
+                        <w:rPr>
+                          <w:sz w:val="16"/>
+                          <w:szCs w:val="16"/>
+                        </w:rPr>
+                        <w:t>Gholi</w:t>
+                      </w:r>
+                      <w:proofErr w:type="spellEnd"/>
+                      <w:r>
+                        <w:rPr>
+                          <w:sz w:val="16"/>
+                          <w:szCs w:val="16"/>
+                        </w:rPr>
+                        <w:t xml:space="preserve">, </w:t>
+                      </w:r>
+                      <w:r>
+                        <w:rPr>
+                          <w:sz w:val="16"/>
+                          <w:szCs w:val="16"/>
+                        </w:rPr>
+                        <w:t>Al-Hamza Antar</w:t>
+                      </w:r>
+                      <w:r>
+                        <w:rPr>
+                          <w:sz w:val="16"/>
+                          <w:szCs w:val="16"/>
+                        </w:rPr>
+                        <w:t xml:space="preserve">, </w:t>
                       </w:r>
                     </w:p>
                   </w:txbxContent>
@@ -2435,23 +2651,7 @@
           <w:sz w:val="18"/>
           <w:szCs w:val="18"/>
         </w:rPr>
-        <w:t>Formula: X2=∑(O−E)2EX^2 = \sum \</w:t>
-      </w:r>
-      <w:proofErr w:type="gramStart"/>
-      <w:r>
-        <w:rPr>
-          <w:sz w:val="18"/>
-          <w:szCs w:val="18"/>
-        </w:rPr>
-        <w:t>frac{</w:t>
-      </w:r>
-      <w:proofErr w:type="gramEnd"/>
-      <w:r>
-        <w:rPr>
-          <w:sz w:val="18"/>
-          <w:szCs w:val="18"/>
-        </w:rPr>
-        <w:t>(O - E)^2}{E}</w:t>
+        <w:t>Formula: X2=∑(O−E)2EX^2 = \sum \frac{(O - E)^2}{E}</w:t>
       </w:r>
     </w:p>
     <w:p>
@@ -2520,23 +2720,7 @@
           <w:sz w:val="18"/>
           <w:szCs w:val="18"/>
         </w:rPr>
-        <w:t>Formula: I(</w:t>
-      </w:r>
-      <w:proofErr w:type="gramStart"/>
-      <w:r>
-        <w:rPr>
-          <w:sz w:val="18"/>
-          <w:szCs w:val="18"/>
-        </w:rPr>
-        <w:t>X,Y</w:t>
-      </w:r>
-      <w:proofErr w:type="gramEnd"/>
-      <w:r>
-        <w:rPr>
-          <w:sz w:val="18"/>
-          <w:szCs w:val="18"/>
-        </w:rPr>
-        <w:t>)=∑p(</w:t>
+        <w:t>Formula: I(X,Y)=∑p(</w:t>
       </w:r>
       <w:proofErr w:type="spellStart"/>
       <w:r>
@@ -2808,23 +2992,7 @@
           <w:sz w:val="18"/>
           <w:szCs w:val="18"/>
         </w:rPr>
-        <w:t>−</w:t>
-      </w:r>
-      <w:proofErr w:type="gramStart"/>
-      <w:r>
-        <w:rPr>
-          <w:sz w:val="18"/>
-          <w:szCs w:val="18"/>
-        </w:rPr>
-        <w:t>xi)x</w:t>
-      </w:r>
-      <w:proofErr w:type="gramEnd"/>
-      <w:r>
-        <w:rPr>
-          <w:sz w:val="18"/>
-          <w:szCs w:val="18"/>
-        </w:rPr>
-        <w:t>_{new} = x_{</w:t>
+        <w:t>−xi)x_{new} = x_{</w:t>
       </w:r>
       <w:proofErr w:type="spellStart"/>
       <w:r>
@@ -4884,23 +5052,7 @@
           <w:sz w:val="18"/>
           <w:szCs w:val="18"/>
         </w:rPr>
-        <w:t xml:space="preserve"> with random </w:t>
-      </w:r>
-      <w:r>
-        <w:rPr>
-          <w:rFonts w:eastAsia="Times New Roman"/>
-          <w:sz w:val="18"/>
-          <w:szCs w:val="18"/>
-        </w:rPr>
-        <w:t>under</w:t>
-      </w:r>
-      <w:r>
-        <w:rPr>
-          <w:rFonts w:eastAsia="Times New Roman"/>
-          <w:sz w:val="18"/>
-          <w:szCs w:val="18"/>
-        </w:rPr>
-        <w:t xml:space="preserve"> sampler</w:t>
+        <w:t xml:space="preserve"> with random under sampler</w:t>
       </w:r>
     </w:p>
     <w:p>
@@ -5058,6 +5210,7 @@
     </w:p>
     <w:p>
       <w:pPr>
+        <w:spacing w:after="0"/>
         <w:rPr>
           <w:rFonts w:eastAsia="Times New Roman"/>
           <w:sz w:val="18"/>
@@ -5099,6 +5252,7 @@
     </w:p>
     <w:p>
       <w:pPr>
+        <w:spacing w:after="0"/>
         <w:rPr>
           <w:rFonts w:eastAsia="Times New Roman"/>
           <w:sz w:val="18"/>
@@ -5565,7 +5719,7 @@
         <w:spacing w:before="100" w:beforeAutospacing="1" w:after="100" w:afterAutospacing="1" w:line="240" w:lineRule="auto"/>
         <w:outlineLvl w:val="3"/>
         <w:rPr>
-          <w:rFonts w:eastAsia="Times New Roman" w:hint="cs"/>
+          <w:rFonts w:eastAsia="Times New Roman"/>
           <w:sz w:val="18"/>
           <w:szCs w:val="18"/>
           <w:rtl/>
@@ -5853,19 +6007,6 @@
     <w:p>
       <w:pPr>
         <w:pStyle w:val="ListParagraph"/>
-        <w:spacing w:after="0" w:line="240" w:lineRule="auto"/>
-        <w:ind w:left="284"/>
-        <w:rPr>
-          <w:b/>
-          <w:bCs/>
-          <w:sz w:val="18"/>
-          <w:szCs w:val="18"/>
-        </w:rPr>
-      </w:pPr>
-    </w:p>
-    <w:p>
-      <w:pPr>
-        <w:pStyle w:val="ListParagraph"/>
         <w:numPr>
           <w:ilvl w:val="0"/>
           <w:numId w:val="22"/>
@@ -6237,23 +6378,7 @@
           <w:sz w:val="18"/>
           <w:szCs w:val="18"/>
         </w:rPr>
-        <w:t>[DOI: 10.1177/</w:t>
-      </w:r>
-      <w:proofErr w:type="gramStart"/>
-      <w:r>
-        <w:rPr>
-          <w:sz w:val="18"/>
-          <w:szCs w:val="18"/>
-        </w:rPr>
-        <w:t>014920630002600305](</w:t>
-      </w:r>
-      <w:proofErr w:type="gramEnd"/>
-      <w:r>
-        <w:rPr>
-          <w:sz w:val="18"/>
-          <w:szCs w:val="18"/>
-        </w:rPr>
-        <w:t>https://doi.org/10.1177/014920630002600305)</w:t>
+        <w:t>[DOI: 10.1177/014920630002600305](https://doi.org/10.1177/014920630002600305)</w:t>
       </w:r>
     </w:p>
     <w:p>
@@ -6385,17 +6510,8 @@
           <w:sz w:val="18"/>
           <w:szCs w:val="18"/>
         </w:rPr>
-        <w:t>[DOI: 10.1186/s40537-019-0191-</w:t>
-      </w:r>
-      <w:proofErr w:type="gramStart"/>
-      <w:r>
-        <w:rPr>
-          <w:sz w:val="18"/>
-          <w:szCs w:val="18"/>
-        </w:rPr>
-        <w:t>6](</w:t>
-      </w:r>
-      <w:proofErr w:type="gramEnd"/>
+        <w:t>[DOI: 10.1186/s40537-019-0191-6](</w:t>
+      </w:r>
       <w:hyperlink r:id="rId12" w:history="1">
         <w:r>
           <w:rPr>

</xml_diff>

<commit_message>
add the deep learning algorithms
</commit_message>
<xml_diff>
--- a/final_paper.docx
+++ b/final_paper.docx
@@ -2591,23 +2591,7 @@
           <w:sz w:val="18"/>
           <w:szCs w:val="18"/>
         </w:rPr>
-        <w:t>Formula: X2=∑(O−E)2EX^2 = \sum \</w:t>
-      </w:r>
-      <w:proofErr w:type="gramStart"/>
-      <w:r>
-        <w:rPr>
-          <w:sz w:val="18"/>
-          <w:szCs w:val="18"/>
-        </w:rPr>
-        <w:t>frac{</w:t>
-      </w:r>
-      <w:proofErr w:type="gramEnd"/>
-      <w:r>
-        <w:rPr>
-          <w:sz w:val="18"/>
-          <w:szCs w:val="18"/>
-        </w:rPr>
-        <w:t>(O - E)^2}{E}</w:t>
+        <w:t>Formula: X2=∑(O−E)2EX^2 = \sum \frac{(O - E)^2}{E}</w:t>
       </w:r>
     </w:p>
     <w:p>
@@ -2676,23 +2660,7 @@
           <w:sz w:val="18"/>
           <w:szCs w:val="18"/>
         </w:rPr>
-        <w:t>Formula: I(</w:t>
-      </w:r>
-      <w:proofErr w:type="gramStart"/>
-      <w:r>
-        <w:rPr>
-          <w:sz w:val="18"/>
-          <w:szCs w:val="18"/>
-        </w:rPr>
-        <w:t>X,Y</w:t>
-      </w:r>
-      <w:proofErr w:type="gramEnd"/>
-      <w:r>
-        <w:rPr>
-          <w:sz w:val="18"/>
-          <w:szCs w:val="18"/>
-        </w:rPr>
-        <w:t>)=∑p(</w:t>
+        <w:t>Formula: I(X,Y)=∑p(</w:t>
       </w:r>
       <w:proofErr w:type="spellStart"/>
       <w:r>
@@ -2964,23 +2932,7 @@
           <w:sz w:val="18"/>
           <w:szCs w:val="18"/>
         </w:rPr>
-        <w:t>−</w:t>
-      </w:r>
-      <w:proofErr w:type="gramStart"/>
-      <w:r>
-        <w:rPr>
-          <w:sz w:val="18"/>
-          <w:szCs w:val="18"/>
-        </w:rPr>
-        <w:t>xi)x</w:t>
-      </w:r>
-      <w:proofErr w:type="gramEnd"/>
-      <w:r>
-        <w:rPr>
-          <w:sz w:val="18"/>
-          <w:szCs w:val="18"/>
-        </w:rPr>
-        <w:t>_{new} = x_{</w:t>
+        <w:t>−xi)x_{new} = x_{</w:t>
       </w:r>
       <w:proofErr w:type="spellStart"/>
       <w:r>
@@ -4582,7 +4534,7 @@
           <w14:ligatures w14:val="standardContextual"/>
         </w:rPr>
         <w:drawing>
-          <wp:anchor distT="0" distB="0" distL="114300" distR="114300" simplePos="0" relativeHeight="251660288" behindDoc="0" locked="0" layoutInCell="1" allowOverlap="1" wp14:anchorId="4BB73591" wp14:editId="07E64A87">
+          <wp:anchor distT="0" distB="0" distL="114300" distR="114300" simplePos="0" relativeHeight="251660288" behindDoc="0" locked="0" layoutInCell="1" allowOverlap="1" wp14:anchorId="4BB73591" wp14:editId="3954D384">
             <wp:simplePos x="0" y="0"/>
             <wp:positionH relativeFrom="column">
               <wp:posOffset>26794</wp:posOffset>
@@ -5165,6 +5117,7 @@
           <w:rFonts w:ascii="Times New Roman" w:eastAsia="Times New Roman" w:hAnsi="Times New Roman" w:cs="Times New Roman"/>
           <w:b/>
           <w:bCs/>
+          <w:noProof/>
           <w:sz w:val="18"/>
           <w:szCs w:val="18"/>
         </w:rPr>
@@ -5566,6 +5519,7 @@
       <w:r>
         <w:rPr>
           <w:rFonts w:eastAsia="Times New Roman"/>
+          <w:noProof/>
           <w:sz w:val="18"/>
           <w:szCs w:val="18"/>
         </w:rPr>
@@ -8628,23 +8582,7 @@
           <w:sz w:val="18"/>
           <w:szCs w:val="18"/>
         </w:rPr>
-        <w:t>[DOI: 10.1177/</w:t>
-      </w:r>
-      <w:proofErr w:type="gramStart"/>
-      <w:r>
-        <w:rPr>
-          <w:sz w:val="18"/>
-          <w:szCs w:val="18"/>
-        </w:rPr>
-        <w:t>014920630002600305](</w:t>
-      </w:r>
-      <w:proofErr w:type="gramEnd"/>
-      <w:r>
-        <w:rPr>
-          <w:sz w:val="18"/>
-          <w:szCs w:val="18"/>
-        </w:rPr>
-        <w:t>https://doi.org/10.1177/014920630002600305)</w:t>
+        <w:t>[DOI: 10.1177/014920630002600305](https://doi.org/10.1177/014920630002600305)</w:t>
       </w:r>
     </w:p>
     <w:p>
@@ -8769,91 +8707,24 @@
         <w:rPr>
           <w:sz w:val="18"/>
           <w:szCs w:val="18"/>
-        </w:rPr>
-      </w:pPr>
-      <w:r>
-        <w:rPr>
-          <w:sz w:val="18"/>
-          <w:szCs w:val="18"/>
-        </w:rPr>
-        <w:t>[DOI: 10.1186/s40537-019-0191-</w:t>
-      </w:r>
-      <w:proofErr w:type="gramStart"/>
-      <w:r>
-        <w:rPr>
-          <w:sz w:val="18"/>
-          <w:szCs w:val="18"/>
-        </w:rPr>
-        <w:t>6](</w:t>
-      </w:r>
-      <w:proofErr w:type="gramEnd"/>
-      <w:hyperlink r:id="rId17" w:history="1">
-        <w:r>
-          <w:rPr>
-            <w:rStyle w:val="Hyperlink"/>
-            <w:sz w:val="18"/>
-            <w:szCs w:val="18"/>
-          </w:rPr>
-          <w:t>https://doi.org/10.1186/s40537-019-0191-6</w:t>
-        </w:r>
-      </w:hyperlink>
-      <w:r>
-        <w:rPr>
-          <w:sz w:val="18"/>
-          <w:szCs w:val="18"/>
-        </w:rPr>
-        <w:t>)</w:t>
-      </w:r>
-    </w:p>
-    <w:p>
-      <w:pPr>
-        <w:pStyle w:val="ListParagraph"/>
-        <w:numPr>
-          <w:ilvl w:val="0"/>
-          <w:numId w:val="3"/>
-        </w:numPr>
-        <w:spacing w:after="0" w:line="240" w:lineRule="auto"/>
-        <w:rPr>
-          <w:sz w:val="18"/>
-          <w:szCs w:val="18"/>
-          <w:rtl/>
-        </w:rPr>
-      </w:pPr>
-      <w:hyperlink r:id="rId18" w:history="1">
-        <w:r>
-          <w:rPr>
-            <w:rStyle w:val="Hyperlink"/>
-            <w:sz w:val="18"/>
-            <w:szCs w:val="18"/>
-          </w:rPr>
-          <w:t>https://towardsdatascience.com/predicting-employee-turnover-7ab2b9ecf47e</w:t>
-        </w:r>
-      </w:hyperlink>
-    </w:p>
-    <w:p>
-      <w:pPr>
-        <w:pStyle w:val="ListParagraph"/>
-        <w:numPr>
-          <w:ilvl w:val="0"/>
-          <w:numId w:val="3"/>
-        </w:numPr>
-        <w:spacing w:after="0" w:line="240" w:lineRule="auto"/>
-        <w:rPr>
-          <w:sz w:val="18"/>
-          <w:szCs w:val="18"/>
           <w:u w:val="single"/>
         </w:rPr>
       </w:pPr>
-      <w:hyperlink r:id="rId19" w:history="1">
-        <w:r>
-          <w:rPr>
-            <w:rStyle w:val="Hyperlink"/>
-            <w:sz w:val="18"/>
-            <w:szCs w:val="18"/>
-          </w:rPr>
-          <w:t>https://hirebee.ai/blog/recruitment-metrics-and-analytics/predictive-analytics-for-employee-retention-forecasting-and-preventing-turnover/</w:t>
-        </w:r>
-      </w:hyperlink>
+      <w:r>
+        <w:rPr>
+          <w:sz w:val="18"/>
+          <w:szCs w:val="18"/>
+        </w:rPr>
+        <w:t>[DOI: 10.1186/s40537-019-0191-6]</w:t>
+      </w:r>
+      <w:r>
+        <w:rPr>
+          <w:sz w:val="18"/>
+          <w:szCs w:val="18"/>
+          <w:u w:val="single"/>
+        </w:rPr>
+        <w:t xml:space="preserve"> </w:t>
+      </w:r>
     </w:p>
     <w:p>
       <w:pPr>

</xml_diff>

<commit_message>
update the refernce in the final paper
</commit_message>
<xml_diff>
--- a/final_paper.docx
+++ b/final_paper.docx
@@ -6,114 +6,6 @@
       <w:pPr>
         <w:spacing w:after="0" w:line="240" w:lineRule="auto"/>
       </w:pPr>
-    </w:p>
-    <w:p>
-      <w:pPr>
-        <w:pStyle w:val="Heading2"/>
-        <w:pBdr>
-          <w:bottom w:val="single" w:sz="12" w:space="1" w:color="auto"/>
-        </w:pBdr>
-        <w:spacing w:line="240" w:lineRule="auto"/>
-        <w:rPr>
-          <w:b/>
-          <w:bCs/>
-          <w:color w:val="auto"/>
-          <w:sz w:val="24"/>
-        </w:rPr>
-      </w:pPr>
-      <w:r>
-        <w:rPr>
-          <w:b/>
-          <w:bCs/>
-          <w:color w:val="auto"/>
-          <w:sz w:val="24"/>
-        </w:rPr>
-        <w:t>Abstract</w:t>
-      </w:r>
-      <w:r>
-        <w:rPr>
-          <w:b/>
-          <w:bCs/>
-          <w:color w:val="auto"/>
-          <w:sz w:val="24"/>
-        </w:rPr>
-        <w:t>:</w:t>
-      </w:r>
-    </w:p>
-    <w:p>
-      <w:pPr>
-        <w:pBdr>
-          <w:bottom w:val="single" w:sz="12" w:space="1" w:color="auto"/>
-        </w:pBdr>
-        <w:spacing w:after="0" w:line="240" w:lineRule="auto"/>
-        <w:rPr>
-          <w:sz w:val="24"/>
-          <w:szCs w:val="24"/>
-        </w:rPr>
-      </w:pPr>
-      <w:r>
-        <w:rPr>
-          <w:sz w:val="24"/>
-          <w:szCs w:val="24"/>
-        </w:rPr>
-        <w:t>Employee attrition poses a significant challenge for organizations by driving up costs, depleting talent, and reducing productivity. This study employs machine learning techniques to predict employee attrition using the IBM HR Analytics Employee Attrition &amp; Performance dataset. The dataset comprises diverse features, including demographics, job satisfaction levels, work environment conditions, and performance metrics. Logistic regression and random forest models are applied to identify the critical factors influencing attrition and develop an accurate predictive model. Results reveal that random forest outperforms logistic regression in terms of prediction accuracy. This research provides actionable insights for human resource management, enabling organizations to proactively address employee turnover and implement targeted strategies to improve retention. By showcasing the value of data-driven methods, this study offers a foundation for further exploration of predictive analytics in workforce management.</w:t>
-      </w:r>
-    </w:p>
-    <w:p>
-      <w:pPr>
-        <w:pBdr>
-          <w:bottom w:val="single" w:sz="12" w:space="1" w:color="auto"/>
-        </w:pBdr>
-        <w:spacing w:after="0" w:line="240" w:lineRule="auto"/>
-      </w:pPr>
-    </w:p>
-    <w:p>
-      <w:pPr>
-        <w:pBdr>
-          <w:bottom w:val="single" w:sz="12" w:space="1" w:color="auto"/>
-        </w:pBdr>
-        <w:spacing w:after="0" w:line="240" w:lineRule="auto"/>
-      </w:pPr>
-    </w:p>
-    <w:p>
-      <w:pPr>
-        <w:pBdr>
-          <w:bottom w:val="single" w:sz="12" w:space="1" w:color="auto"/>
-        </w:pBdr>
-        <w:spacing w:after="0" w:line="240" w:lineRule="auto"/>
-      </w:pPr>
-    </w:p>
-    <w:p>
-      <w:pPr>
-        <w:pBdr>
-          <w:bottom w:val="single" w:sz="12" w:space="1" w:color="auto"/>
-        </w:pBdr>
-        <w:spacing w:after="0" w:line="240" w:lineRule="auto"/>
-      </w:pPr>
-    </w:p>
-    <w:p>
-      <w:pPr>
-        <w:pBdr>
-          <w:bottom w:val="single" w:sz="12" w:space="1" w:color="auto"/>
-        </w:pBdr>
-        <w:spacing w:after="0" w:line="240" w:lineRule="auto"/>
-      </w:pPr>
-    </w:p>
-    <w:p>
-      <w:pPr>
-        <w:pBdr>
-          <w:bottom w:val="single" w:sz="12" w:space="1" w:color="auto"/>
-        </w:pBdr>
-        <w:spacing w:after="0" w:line="240" w:lineRule="auto"/>
-      </w:pPr>
-    </w:p>
-    <w:p>
-      <w:pPr>
-        <w:pBdr>
-          <w:bottom w:val="single" w:sz="12" w:space="1" w:color="auto"/>
-        </w:pBdr>
-        <w:spacing w:after="0" w:line="240" w:lineRule="auto"/>
-      </w:pPr>
       <w:r>
         <w:rPr>
           <w:noProof/>
@@ -122,13 +14,13 @@
         <mc:AlternateContent>
           <mc:Choice Requires="wps">
             <w:drawing>
-              <wp:anchor distT="0" distB="0" distL="114300" distR="114300" simplePos="0" relativeHeight="251659264" behindDoc="0" locked="0" layoutInCell="1" allowOverlap="1" wp14:anchorId="39706B77" wp14:editId="06A33AE6">
+              <wp:anchor distT="0" distB="0" distL="114300" distR="114300" simplePos="0" relativeHeight="251668480" behindDoc="0" locked="0" layoutInCell="1" allowOverlap="1" wp14:anchorId="341CBBBB" wp14:editId="288290B5">
                 <wp:simplePos x="0" y="0"/>
                 <wp:positionH relativeFrom="column">
-                  <wp:posOffset>-3193415</wp:posOffset>
+                  <wp:posOffset>-327546</wp:posOffset>
                 </wp:positionH>
                 <wp:positionV relativeFrom="paragraph">
-                  <wp:posOffset>-7125970</wp:posOffset>
+                  <wp:posOffset>408</wp:posOffset>
                 </wp:positionV>
                 <wp:extent cx="6360160" cy="1583055"/>
                 <wp:effectExtent l="0" t="0" r="2540" b="0"/>
@@ -258,14 +150,7 @@
                                 <w:sz w:val="16"/>
                                 <w:szCs w:val="16"/>
                               </w:rPr>
-                              <w:t xml:space="preserve">, </w:t>
-                            </w:r>
-                            <w:r>
-                              <w:rPr>
-                                <w:sz w:val="16"/>
-                                <w:szCs w:val="16"/>
-                              </w:rPr>
-                              <w:t>Jarman Jarman</w:t>
+                              <w:t>, Jarman Jarman</w:t>
                             </w:r>
                           </w:p>
                         </w:txbxContent>
@@ -287,11 +172,11 @@
           </mc:Choice>
           <mc:Fallback>
             <w:pict>
-              <v:shapetype w14:anchorId="39706B77" id="_x0000_t202" coordsize="21600,21600" o:spt="202" path="m,l,21600r21600,l21600,xe">
+              <v:shapetype w14:anchorId="341CBBBB" id="_x0000_t202" coordsize="21600,21600" o:spt="202" path="m,l,21600r21600,l21600,xe">
                 <v:stroke joinstyle="miter"/>
                 <v:path gradientshapeok="t" o:connecttype="rect"/>
               </v:shapetype>
-              <v:shape id="Text Box 1" o:spid="_x0000_s1026" type="#_x0000_t202" style="position:absolute;margin-left:-251.45pt;margin-top:-561.1pt;width:500.8pt;height:124.65pt;z-index:251659264;visibility:visible;mso-wrap-style:square;mso-height-percent:0;mso-wrap-distance-left:9pt;mso-wrap-distance-top:0;mso-wrap-distance-right:9pt;mso-wrap-distance-bottom:0;mso-position-horizontal:absolute;mso-position-horizontal-relative:text;mso-position-vertical:absolute;mso-position-vertical-relative:text;mso-height-percent:0;mso-height-relative:margin;v-text-anchor:top" o:gfxdata="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" fillcolor="white [3201]" stroked="f" strokeweight=".5pt">
+              <v:shape id="Text Box 1" o:spid="_x0000_s1026" type="#_x0000_t202" style="position:absolute;margin-left:-25.8pt;margin-top:.05pt;width:500.8pt;height:124.65pt;z-index:251668480;visibility:visible;mso-wrap-style:square;mso-height-percent:0;mso-wrap-distance-left:9pt;mso-wrap-distance-top:0;mso-wrap-distance-right:9pt;mso-wrap-distance-bottom:0;mso-position-horizontal:absolute;mso-position-horizontal-relative:text;mso-position-vertical:absolute;mso-position-vertical-relative:text;mso-height-percent:0;mso-height-relative:margin;v-text-anchor:top" o:gfxdata="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" fillcolor="white [3201]" stroked="f" strokeweight=".5pt">
                 <v:textbox>
                   <w:txbxContent>
                     <w:p>
@@ -396,14 +281,7 @@
                           <w:sz w:val="16"/>
                           <w:szCs w:val="16"/>
                         </w:rPr>
-                        <w:t xml:space="preserve">, </w:t>
-                      </w:r>
-                      <w:r>
-                        <w:rPr>
-                          <w:sz w:val="16"/>
-                          <w:szCs w:val="16"/>
-                        </w:rPr>
-                        <w:t>Jarman Jarman</w:t>
+                        <w:t>, Jarman Jarman</w:t>
                       </w:r>
                     </w:p>
                   </w:txbxContent>
@@ -417,11 +295,36 @@
     </w:p>
     <w:p>
       <w:pPr>
+        <w:pStyle w:val="Heading2"/>
         <w:pBdr>
           <w:bottom w:val="single" w:sz="12" w:space="1" w:color="auto"/>
         </w:pBdr>
-        <w:spacing w:after="0" w:line="240" w:lineRule="auto"/>
-      </w:pPr>
+        <w:spacing w:line="240" w:lineRule="auto"/>
+        <w:rPr>
+          <w:b/>
+          <w:bCs/>
+          <w:color w:val="auto"/>
+          <w:sz w:val="24"/>
+        </w:rPr>
+      </w:pPr>
+      <w:r>
+        <w:rPr>
+          <w:b/>
+          <w:bCs/>
+          <w:color w:val="auto"/>
+          <w:sz w:val="24"/>
+        </w:rPr>
+        <w:t>Abstract</w:t>
+      </w:r>
+      <w:r>
+        <w:rPr>
+          <w:b/>
+          <w:bCs/>
+          <w:color w:val="auto"/>
+          <w:sz w:val="24"/>
+        </w:rPr>
+        <w:t>:</w:t>
+      </w:r>
     </w:p>
     <w:p>
       <w:pPr>
@@ -429,7 +332,18 @@
           <w:bottom w:val="single" w:sz="12" w:space="1" w:color="auto"/>
         </w:pBdr>
         <w:spacing w:after="0" w:line="240" w:lineRule="auto"/>
-      </w:pPr>
+        <w:rPr>
+          <w:sz w:val="24"/>
+          <w:szCs w:val="24"/>
+        </w:rPr>
+      </w:pPr>
+      <w:r>
+        <w:rPr>
+          <w:sz w:val="24"/>
+          <w:szCs w:val="24"/>
+        </w:rPr>
+        <w:t>Employee attrition poses a significant challenge for organizations by driving up costs, depleting talent, and reducing productivity. This study employs machine learning techniques to predict employee attrition using the IBM HR Analytics Employee Attrition &amp; Performance dataset. The dataset comprises diverse features, including demographics, job satisfaction levels, work environment conditions, and performance metrics. Logistic regression and random forest models are applied to identify the critical factors influencing attrition and develop an accurate predictive model. Results reveal that random forest outperforms logistic regression in terms of prediction accuracy. This research provides actionable insights for human resource management, enabling organizations to proactively address employee turnover and implement targeted strategies to improve retention. By showcasing the value of data-driven methods, this study offers a foundation for further exploration of predictive analytics in workforce management.</w:t>
+      </w:r>
     </w:p>
     <w:p>
       <w:pPr>
@@ -437,12 +351,6 @@
           <w:bottom w:val="single" w:sz="12" w:space="1" w:color="auto"/>
         </w:pBdr>
         <w:spacing w:after="0" w:line="240" w:lineRule="auto"/>
-        <w:rPr>
-          <w:b/>
-          <w:bCs/>
-          <w:sz w:val="24"/>
-          <w:szCs w:val="24"/>
-        </w:rPr>
       </w:pPr>
     </w:p>
     <w:p>
@@ -451,150 +359,6 @@
           <w:bottom w:val="single" w:sz="12" w:space="1" w:color="auto"/>
         </w:pBdr>
         <w:spacing w:after="0" w:line="240" w:lineRule="auto"/>
-        <w:rPr>
-          <w:sz w:val="24"/>
-          <w:szCs w:val="24"/>
-        </w:rPr>
-      </w:pPr>
-      <w:r>
-        <w:rPr>
-          <w:b/>
-          <w:bCs/>
-          <w:sz w:val="24"/>
-          <w:szCs w:val="24"/>
-        </w:rPr>
-        <w:t>Article</w:t>
-      </w:r>
-      <w:r>
-        <w:rPr>
-          <w:sz w:val="24"/>
-          <w:szCs w:val="24"/>
-        </w:rPr>
-        <w:t>:</w:t>
-      </w:r>
-    </w:p>
-    <w:p>
-      <w:pPr>
-        <w:spacing w:after="0" w:line="240" w:lineRule="auto"/>
-      </w:pPr>
-      <w:r>
-        <w:rPr>
-          <w:sz w:val="24"/>
-          <w:szCs w:val="24"/>
-        </w:rPr>
-        <w:br/>
-      </w:r>
-      <w:r>
-        <w:t xml:space="preserve">info Article history: Received </w:t>
-      </w:r>
-      <w:r>
-        <w:t>2</w:t>
-      </w:r>
-      <w:r>
-        <w:t xml:space="preserve"> February </w:t>
-      </w:r>
-      <w:r>
-        <w:t>2025</w:t>
-      </w:r>
-      <w:r>
-        <w:t xml:space="preserve"> Revised </w:t>
-      </w:r>
-    </w:p>
-    <w:p>
-      <w:pPr>
-        <w:spacing w:after="0" w:line="240" w:lineRule="auto"/>
-      </w:pPr>
-    </w:p>
-    <w:p>
-      <w:pPr>
-        <w:spacing w:after="0" w:line="240" w:lineRule="auto"/>
-        <w:rPr>
-          <w:sz w:val="24"/>
-          <w:szCs w:val="24"/>
-        </w:rPr>
-      </w:pPr>
-      <w:r>
-        <w:rPr>
-          <w:b/>
-          <w:bCs/>
-        </w:rPr>
-        <w:t>Keywords:</w:t>
-      </w:r>
-    </w:p>
-    <w:p>
-      <w:pPr>
-        <w:spacing w:after="0" w:line="240" w:lineRule="auto"/>
-      </w:pPr>
-      <w:r>
-        <w:t xml:space="preserve"> DNLC approach Deep Neural Network learning Cancer prediction Cancer classification Feature selection</w:t>
-      </w:r>
-    </w:p>
-    <w:p>
-      <w:pPr>
-        <w:spacing w:after="0" w:line="240" w:lineRule="auto"/>
-      </w:pPr>
-      <w:r>
-        <w:t>,</w:t>
-      </w:r>
-      <w:r>
-        <w:rPr>
-          <w:sz w:val="36"/>
-          <w:szCs w:val="36"/>
-        </w:rPr>
-        <w:t xml:space="preserve"> </w:t>
-      </w:r>
-      <w:r>
-        <w:t>Predicting</w:t>
-      </w:r>
-      <w:r>
-        <w:t xml:space="preserve">, </w:t>
-      </w:r>
-      <w:r>
-        <w:t>employee departures</w:t>
-      </w:r>
-      <w:r>
-        <w:t xml:space="preserve">, deep learning, data science, data </w:t>
-      </w:r>
-      <w:r>
-        <w:t>analysis</w:t>
-      </w:r>
-      <w:r>
-        <w:t xml:space="preserve">, dataset analysis, </w:t>
-      </w:r>
-    </w:p>
-    <w:p>
-      <w:pPr>
-        <w:spacing w:after="0" w:line="240" w:lineRule="auto"/>
-      </w:pPr>
-    </w:p>
-    <w:p>
-      <w:pPr>
-        <w:spacing w:after="0" w:line="240" w:lineRule="auto"/>
-      </w:pPr>
-    </w:p>
-    <w:p>
-      <w:pPr>
-        <w:spacing w:after="0" w:line="240" w:lineRule="auto"/>
-      </w:pPr>
-    </w:p>
-    <w:p>
-      <w:pPr>
-        <w:spacing w:after="0" w:line="240" w:lineRule="auto"/>
-      </w:pPr>
-    </w:p>
-    <w:p>
-      <w:pPr>
-        <w:spacing w:after="0" w:line="240" w:lineRule="auto"/>
-      </w:pPr>
-    </w:p>
-    <w:p>
-      <w:pPr>
-        <w:spacing w:after="0" w:line="240" w:lineRule="auto"/>
-      </w:pPr>
-    </w:p>
-    <w:p>
-      <w:pPr>
-        <w:spacing w:after="0" w:line="240" w:lineRule="auto"/>
       </w:pPr>
     </w:p>
     <w:p>
@@ -659,6 +423,12 @@
           <w:bottom w:val="single" w:sz="12" w:space="1" w:color="auto"/>
         </w:pBdr>
         <w:spacing w:after="0" w:line="240" w:lineRule="auto"/>
+        <w:rPr>
+          <w:b/>
+          <w:bCs/>
+          <w:sz w:val="24"/>
+          <w:szCs w:val="24"/>
+        </w:rPr>
       </w:pPr>
     </w:p>
     <w:p>
@@ -667,6 +437,180 @@
           <w:bottom w:val="single" w:sz="12" w:space="1" w:color="auto"/>
         </w:pBdr>
         <w:spacing w:after="0" w:line="240" w:lineRule="auto"/>
+        <w:rPr>
+          <w:sz w:val="24"/>
+          <w:szCs w:val="24"/>
+        </w:rPr>
+      </w:pPr>
+      <w:r>
+        <w:rPr>
+          <w:b/>
+          <w:bCs/>
+          <w:sz w:val="24"/>
+          <w:szCs w:val="24"/>
+        </w:rPr>
+        <w:t>Article</w:t>
+      </w:r>
+      <w:r>
+        <w:rPr>
+          <w:sz w:val="24"/>
+          <w:szCs w:val="24"/>
+        </w:rPr>
+        <w:t>:</w:t>
+      </w:r>
+    </w:p>
+    <w:p>
+      <w:pPr>
+        <w:spacing w:after="0" w:line="240" w:lineRule="auto"/>
+      </w:pPr>
+      <w:r>
+        <w:rPr>
+          <w:sz w:val="24"/>
+          <w:szCs w:val="24"/>
+        </w:rPr>
+        <w:br/>
+      </w:r>
+      <w:r>
+        <w:t xml:space="preserve">info Article history: Received </w:t>
+      </w:r>
+      <w:r>
+        <w:t>2</w:t>
+      </w:r>
+      <w:r>
+        <w:t xml:space="preserve"> February </w:t>
+      </w:r>
+      <w:r>
+        <w:t>2025</w:t>
+      </w:r>
+      <w:r>
+        <w:t xml:space="preserve"> Revised </w:t>
+      </w:r>
+    </w:p>
+    <w:p>
+      <w:pPr>
+        <w:spacing w:after="0" w:line="240" w:lineRule="auto"/>
+      </w:pPr>
+    </w:p>
+    <w:p>
+      <w:pPr>
+        <w:spacing w:after="0" w:line="240" w:lineRule="auto"/>
+      </w:pPr>
+    </w:p>
+    <w:p>
+      <w:pPr>
+        <w:spacing w:after="0" w:line="240" w:lineRule="auto"/>
+      </w:pPr>
+    </w:p>
+    <w:p>
+      <w:pPr>
+        <w:spacing w:after="0" w:line="240" w:lineRule="auto"/>
+      </w:pPr>
+    </w:p>
+    <w:p>
+      <w:pPr>
+        <w:spacing w:after="0" w:line="240" w:lineRule="auto"/>
+      </w:pPr>
+    </w:p>
+    <w:p>
+      <w:pPr>
+        <w:spacing w:after="0" w:line="240" w:lineRule="auto"/>
+      </w:pPr>
+    </w:p>
+    <w:p>
+      <w:pPr>
+        <w:spacing w:after="0" w:line="240" w:lineRule="auto"/>
+      </w:pPr>
+    </w:p>
+    <w:p>
+      <w:pPr>
+        <w:spacing w:after="0" w:line="240" w:lineRule="auto"/>
+      </w:pPr>
+    </w:p>
+    <w:p>
+      <w:pPr>
+        <w:spacing w:after="0" w:line="240" w:lineRule="auto"/>
+        <w:rPr>
+          <w:sz w:val="24"/>
+          <w:szCs w:val="24"/>
+        </w:rPr>
+      </w:pPr>
+      <w:r>
+        <w:rPr>
+          <w:b/>
+          <w:bCs/>
+        </w:rPr>
+        <w:t>Keywords:</w:t>
+      </w:r>
+    </w:p>
+    <w:p>
+      <w:pPr>
+        <w:spacing w:after="0" w:line="240" w:lineRule="auto"/>
+      </w:pPr>
+      <w:r>
+        <w:t xml:space="preserve"> DNLC approach Deep Neural Network learning Cancer prediction Cancer classification Feature selection</w:t>
+      </w:r>
+    </w:p>
+    <w:p>
+      <w:pPr>
+        <w:spacing w:after="0" w:line="240" w:lineRule="auto"/>
+      </w:pPr>
+      <w:r>
+        <w:t>,</w:t>
+      </w:r>
+      <w:r>
+        <w:rPr>
+          <w:sz w:val="36"/>
+          <w:szCs w:val="36"/>
+        </w:rPr>
+        <w:t xml:space="preserve"> </w:t>
+      </w:r>
+      <w:r>
+        <w:t>Predicting</w:t>
+      </w:r>
+      <w:r>
+        <w:t xml:space="preserve">, </w:t>
+      </w:r>
+      <w:r>
+        <w:t>employee departures</w:t>
+      </w:r>
+      <w:r>
+        <w:t xml:space="preserve">, deep learning, data science, data </w:t>
+      </w:r>
+      <w:r>
+        <w:t>analysis</w:t>
+      </w:r>
+      <w:r>
+        <w:t xml:space="preserve">, dataset analysis, </w:t>
+      </w:r>
+    </w:p>
+    <w:p>
+      <w:pPr>
+        <w:spacing w:after="0" w:line="240" w:lineRule="auto"/>
+      </w:pPr>
+    </w:p>
+    <w:p>
+      <w:pPr>
+        <w:spacing w:after="0" w:line="240" w:lineRule="auto"/>
+      </w:pPr>
+    </w:p>
+    <w:p>
+      <w:pPr>
+        <w:spacing w:after="0" w:line="240" w:lineRule="auto"/>
+      </w:pPr>
+    </w:p>
+    <w:p>
+      <w:pPr>
+        <w:spacing w:after="0" w:line="240" w:lineRule="auto"/>
+      </w:pPr>
+    </w:p>
+    <w:p>
+      <w:pPr>
+        <w:spacing w:after="0" w:line="240" w:lineRule="auto"/>
+      </w:pPr>
+    </w:p>
+    <w:p>
+      <w:pPr>
+        <w:spacing w:after="0" w:line="240" w:lineRule="auto"/>
       </w:pPr>
     </w:p>
     <w:p>
@@ -675,16 +619,33 @@
           <w:bottom w:val="single" w:sz="12" w:space="1" w:color="auto"/>
         </w:pBdr>
         <w:spacing w:after="0" w:line="240" w:lineRule="auto"/>
-        <w:rPr>
-          <w:b/>
-          <w:bCs/>
-        </w:rPr>
-      </w:pPr>
-      <w:r>
-        <w:rPr>
-          <w:b/>
-          <w:bCs/>
-        </w:rPr>
+      </w:pPr>
+    </w:p>
+    <w:p>
+      <w:pPr>
+        <w:pBdr>
+          <w:bottom w:val="single" w:sz="12" w:space="1" w:color="auto"/>
+        </w:pBdr>
+        <w:spacing w:after="0" w:line="240" w:lineRule="auto"/>
+      </w:pPr>
+    </w:p>
+    <w:p>
+      <w:pPr>
+        <w:pBdr>
+          <w:bottom w:val="single" w:sz="12" w:space="1" w:color="auto"/>
+        </w:pBdr>
+        <w:spacing w:after="0" w:line="240" w:lineRule="auto"/>
+        <w:rPr>
+          <w:b/>
+          <w:bCs/>
+        </w:rPr>
+      </w:pPr>
+      <w:r>
+        <w:rPr>
+          <w:b/>
+          <w:bCs/>
+        </w:rPr>
+        <w:lastRenderedPageBreak/>
         <w:t>Introduction:</w:t>
       </w:r>
     </w:p>
@@ -878,7 +839,14 @@
           <w:sz w:val="20"/>
           <w:szCs w:val="20"/>
         </w:rPr>
-        <w:t>To propose actionable recommendations for human resource teams to strengthen employee retention.</w:t>
+        <w:t xml:space="preserve">To propose actionable recommendations for human </w:t>
+      </w:r>
+      <w:r>
+        <w:rPr>
+          <w:sz w:val="20"/>
+          <w:szCs w:val="20"/>
+        </w:rPr>
+        <w:t>resource teams to strengthen employee retention.</w:t>
       </w:r>
     </w:p>
     <w:p>
@@ -1213,30 +1181,23 @@
           <w:sz w:val="18"/>
           <w:szCs w:val="18"/>
         </w:rPr>
-        <w:t xml:space="preserve">• Promotions and future opportunities: The lack of opportunities for promotions or career </w:t>
-      </w:r>
+        <w:t>• Promotions and future opportunities: The lack of opportunities for promotions or career advancement within the company was an important factor in making the decision to leave.</w:t>
+      </w:r>
+    </w:p>
+    <w:p>
+      <w:pPr>
+        <w:spacing w:after="0" w:line="240" w:lineRule="auto"/>
+        <w:rPr>
+          <w:sz w:val="18"/>
+          <w:szCs w:val="18"/>
+        </w:rPr>
+      </w:pPr>
       <w:r>
         <w:rPr>
           <w:sz w:val="18"/>
           <w:szCs w:val="18"/>
         </w:rPr>
         <w:lastRenderedPageBreak/>
-        <w:t>advancement within the company was an important factor in making the decision to leave.</w:t>
-      </w:r>
-    </w:p>
-    <w:p>
-      <w:pPr>
-        <w:spacing w:after="0" w:line="240" w:lineRule="auto"/>
-        <w:rPr>
-          <w:sz w:val="18"/>
-          <w:szCs w:val="18"/>
-        </w:rPr>
-      </w:pPr>
-      <w:r>
-        <w:rPr>
-          <w:sz w:val="18"/>
-          <w:szCs w:val="18"/>
-        </w:rPr>
         <w:t>• Wages: Employees who felt unfair in salaries were more likely to leave.</w:t>
       </w:r>
     </w:p>
@@ -2051,7 +2012,6 @@
           <w:sz w:val="22"/>
           <w:szCs w:val="22"/>
         </w:rPr>
-        <w:lastRenderedPageBreak/>
         <w:t>II. Literature Review</w:t>
       </w:r>
     </w:p>
@@ -2069,7 +2029,15 @@
           <w:sz w:val="18"/>
           <w:szCs w:val="18"/>
         </w:rPr>
-        <w:t>In this study, Data Science and Deep Learning were employed to analyze employee turnover rates and predict the reasons behind employee departures from companies. The research focused on analyzing data to determine whether an employee's resignation was due to company decisions, the nature of the job, or various constraints. A set of models and algorithms were applied to analyze these factors, and a Data Processing and Visualization App was used for data preparation and analysis. Below is a review of previous related studies and techniques used in our research:</w:t>
+        <w:t xml:space="preserve">In this study, Data Science and Deep Learning were employed to analyze employee turnover rates and predict the reasons behind employee departures from companies. The research focused on analyzing </w:t>
+      </w:r>
+      <w:r>
+        <w:rPr>
+          <w:sz w:val="18"/>
+          <w:szCs w:val="18"/>
+        </w:rPr>
+        <w:lastRenderedPageBreak/>
+        <w:t>data to determine whether an employee's resignation was due to company decisions, the nature of the job, or various constraints. A set of models and algorithms were applied to analyze these factors, and a Data Processing and Visualization App was used for data preparation and analysis. Below is a review of previous related studies and techniques used in our research:</w:t>
       </w:r>
     </w:p>
     <w:p>
@@ -2383,7 +2351,14 @@
           <w:sz w:val="18"/>
           <w:szCs w:val="18"/>
         </w:rPr>
-        <w:t xml:space="preserve"> Normalization or standardization was applied where necessary to improve the model’s convergence during training.</w:t>
+        <w:t xml:space="preserve"> Normalization or standardization was applied where </w:t>
+      </w:r>
+      <w:r>
+        <w:rPr>
+          <w:sz w:val="18"/>
+          <w:szCs w:val="18"/>
+        </w:rPr>
+        <w:t>necessary to improve the model’s convergence during training.</w:t>
       </w:r>
     </w:p>
     <w:p>
@@ -2591,7 +2566,23 @@
           <w:sz w:val="18"/>
           <w:szCs w:val="18"/>
         </w:rPr>
-        <w:t>Formula: X2=∑(O−E)2EX^2 = \sum \frac{(O - E)^2}{E}</w:t>
+        <w:t>Formula: X2=∑(O−E)2EX^2 = \sum \</w:t>
+      </w:r>
+      <w:proofErr w:type="gramStart"/>
+      <w:r>
+        <w:rPr>
+          <w:sz w:val="18"/>
+          <w:szCs w:val="18"/>
+        </w:rPr>
+        <w:t>frac{</w:t>
+      </w:r>
+      <w:proofErr w:type="gramEnd"/>
+      <w:r>
+        <w:rPr>
+          <w:sz w:val="18"/>
+          <w:szCs w:val="18"/>
+        </w:rPr>
+        <w:t>(O - E)^2}{E}</w:t>
       </w:r>
     </w:p>
     <w:p>
@@ -2660,7 +2651,23 @@
           <w:sz w:val="18"/>
           <w:szCs w:val="18"/>
         </w:rPr>
-        <w:t>Formula: I(X,Y)=∑p(</w:t>
+        <w:t>Formula: I(</w:t>
+      </w:r>
+      <w:proofErr w:type="gramStart"/>
+      <w:r>
+        <w:rPr>
+          <w:sz w:val="18"/>
+          <w:szCs w:val="18"/>
+        </w:rPr>
+        <w:t>X,Y</w:t>
+      </w:r>
+      <w:proofErr w:type="gramEnd"/>
+      <w:r>
+        <w:rPr>
+          <w:sz w:val="18"/>
+          <w:szCs w:val="18"/>
+        </w:rPr>
+        <w:t>)=∑p(</w:t>
       </w:r>
       <w:proofErr w:type="spellStart"/>
       <w:r>
@@ -2932,7 +2939,23 @@
           <w:sz w:val="18"/>
           <w:szCs w:val="18"/>
         </w:rPr>
-        <w:t>−xi)x_{new} = x_{</w:t>
+        <w:t>−</w:t>
+      </w:r>
+      <w:proofErr w:type="gramStart"/>
+      <w:r>
+        <w:rPr>
+          <w:sz w:val="18"/>
+          <w:szCs w:val="18"/>
+        </w:rPr>
+        <w:t>xi)x</w:t>
+      </w:r>
+      <w:proofErr w:type="gramEnd"/>
+      <w:r>
+        <w:rPr>
+          <w:sz w:val="18"/>
+          <w:szCs w:val="18"/>
+        </w:rPr>
+        <w:t>_{new} = x_{</w:t>
       </w:r>
       <w:proofErr w:type="spellStart"/>
       <w:r>
@@ -3087,7 +3110,6 @@
           <w:sz w:val="18"/>
           <w:szCs w:val="18"/>
         </w:rPr>
-        <w:lastRenderedPageBreak/>
         <w:t>Random Undersampling:</w:t>
       </w:r>
       <w:r>
@@ -3147,6 +3169,7 @@
           <w:sz w:val="18"/>
           <w:szCs w:val="18"/>
         </w:rPr>
+        <w:lastRenderedPageBreak/>
         <w:t>NearMiss</w:t>
       </w:r>
       <w:proofErr w:type="spellEnd"/>
@@ -3694,14 +3717,7 @@
           <w:sz w:val="18"/>
           <w:szCs w:val="18"/>
         </w:rPr>
-        <w:t xml:space="preserve">In this study, we utilized a dataset containing employee information to predict and analyze attrition patterns. The dataset was sourced from IBM HR Analytics and includes a wide variety of features that capture demographic, professional, </w:t>
-      </w:r>
-      <w:r>
-        <w:rPr>
-          <w:sz w:val="18"/>
-          <w:szCs w:val="18"/>
-        </w:rPr>
-        <w:t>and performance-related attributes. With a total of 1,471 records, this dataset provides a comprehensive view of factors potentially contributing to employee attrition.</w:t>
+        <w:t>In this study, we utilized a dataset containing employee information to predict and analyze attrition patterns. The dataset was sourced from IBM HR Analytics and includes a wide variety of features that capture demographic, professional, and performance-related attributes. With a total of 1,471 records, this dataset provides a comprehensive view of factors potentially contributing to employee attrition.</w:t>
       </w:r>
     </w:p>
     <w:p>
@@ -4449,7 +4465,6 @@
           <w:sz w:val="18"/>
           <w:szCs w:val="18"/>
         </w:rPr>
-        <w:lastRenderedPageBreak/>
         <w:t>Years At Company</w:t>
       </w:r>
       <w:r>
@@ -4479,6 +4494,7 @@
           <w:sz w:val="18"/>
           <w:szCs w:val="18"/>
         </w:rPr>
+        <w:lastRenderedPageBreak/>
         <w:t>Years Since Last Promotion</w:t>
       </w:r>
       <w:r>
@@ -4534,7 +4550,7 @@
           <w14:ligatures w14:val="standardContextual"/>
         </w:rPr>
         <w:drawing>
-          <wp:anchor distT="0" distB="0" distL="114300" distR="114300" simplePos="0" relativeHeight="251660288" behindDoc="0" locked="0" layoutInCell="1" allowOverlap="1" wp14:anchorId="4BB73591" wp14:editId="3954D384">
+          <wp:anchor distT="0" distB="0" distL="114300" distR="114300" simplePos="0" relativeHeight="251660288" behindDoc="0" locked="0" layoutInCell="1" allowOverlap="1" wp14:anchorId="4BB73591" wp14:editId="599CE984">
             <wp:simplePos x="0" y="0"/>
             <wp:positionH relativeFrom="column">
               <wp:posOffset>26794</wp:posOffset>
@@ -4557,7 +4573,7 @@
                     <pic:cNvPicPr/>
                   </pic:nvPicPr>
                   <pic:blipFill>
-                    <a:blip r:embed="rId6" cstate="print">
+                    <a:blip r:embed="rId8" cstate="print">
                       <a:extLst>
                         <a:ext uri="{28A0092B-C50C-407E-A947-70E740481C1C}">
                           <a14:useLocalDpi xmlns:a14="http://schemas.microsoft.com/office/drawing/2010/main" val="0"/>
@@ -5137,7 +5153,7 @@
                     <pic:cNvPicPr/>
                   </pic:nvPicPr>
                   <pic:blipFill>
-                    <a:blip r:embed="rId7"/>
+                    <a:blip r:embed="rId9"/>
                     <a:stretch>
                       <a:fillRect/>
                     </a:stretch>
@@ -5421,7 +5437,7 @@
                     <pic:cNvPicPr/>
                   </pic:nvPicPr>
                   <pic:blipFill>
-                    <a:blip r:embed="rId8" cstate="print">
+                    <a:blip r:embed="rId10" cstate="print">
                       <a:extLst>
                         <a:ext uri="{28A0092B-C50C-407E-A947-70E740481C1C}">
                           <a14:useLocalDpi xmlns:a14="http://schemas.microsoft.com/office/drawing/2010/main" val="0"/>
@@ -5539,7 +5555,7 @@
                     <pic:cNvPicPr/>
                   </pic:nvPicPr>
                   <pic:blipFill>
-                    <a:blip r:embed="rId9"/>
+                    <a:blip r:embed="rId11"/>
                     <a:stretch>
                       <a:fillRect/>
                     </a:stretch>
@@ -5696,6 +5712,7 @@
           <w:noProof/>
           <w14:ligatures w14:val="standardContextual"/>
         </w:rPr>
+        <w:lastRenderedPageBreak/>
         <w:drawing>
           <wp:anchor distT="0" distB="0" distL="114300" distR="114300" simplePos="0" relativeHeight="251664384" behindDoc="1" locked="0" layoutInCell="1" allowOverlap="1" wp14:anchorId="03236AA2" wp14:editId="0D01C2E9">
             <wp:simplePos x="0" y="0"/>
@@ -5720,7 +5737,7 @@
                     <pic:cNvPicPr/>
                   </pic:nvPicPr>
                   <pic:blipFill>
-                    <a:blip r:embed="rId10" cstate="print">
+                    <a:blip r:embed="rId12" cstate="print">
                       <a:extLst>
                         <a:ext uri="{28A0092B-C50C-407E-A947-70E740481C1C}">
                           <a14:useLocalDpi xmlns:a14="http://schemas.microsoft.com/office/drawing/2010/main" val="0"/>
@@ -5862,7 +5879,6 @@
           <w:sz w:val="18"/>
           <w:szCs w:val="18"/>
         </w:rPr>
-        <w:lastRenderedPageBreak/>
         <w:t>The </w:t>
       </w:r>
       <w:r>
@@ -5961,7 +5977,7 @@
                     <pic:cNvPicPr/>
                   </pic:nvPicPr>
                   <pic:blipFill>
-                    <a:blip r:embed="rId11" cstate="print">
+                    <a:blip r:embed="rId13" cstate="print">
                       <a:extLst>
                         <a:ext uri="{28A0092B-C50C-407E-A947-70E740481C1C}">
                           <a14:useLocalDpi xmlns:a14="http://schemas.microsoft.com/office/drawing/2010/main" val="0"/>
@@ -6130,7 +6146,7 @@
                     <pic:cNvPicPr/>
                   </pic:nvPicPr>
                   <pic:blipFill>
-                    <a:blip r:embed="rId12" cstate="print">
+                    <a:blip r:embed="rId14" cstate="print">
                       <a:extLst>
                         <a:ext uri="{28A0092B-C50C-407E-A947-70E740481C1C}">
                           <a14:useLocalDpi xmlns:a14="http://schemas.microsoft.com/office/drawing/2010/main" val="0"/>
@@ -6400,7 +6416,7 @@
                     <pic:cNvPicPr/>
                   </pic:nvPicPr>
                   <pic:blipFill>
-                    <a:blip r:embed="rId13" cstate="print">
+                    <a:blip r:embed="rId15" cstate="print">
                       <a:extLst>
                         <a:ext uri="{28A0092B-C50C-407E-A947-70E740481C1C}">
                           <a14:useLocalDpi xmlns:a14="http://schemas.microsoft.com/office/drawing/2010/main" val="0"/>
@@ -6682,7 +6698,7 @@
                     <pic:cNvPicPr/>
                   </pic:nvPicPr>
                   <pic:blipFill>
-                    <a:blip r:embed="rId14" cstate="print">
+                    <a:blip r:embed="rId16" cstate="print">
                       <a:extLst>
                         <a:ext uri="{28A0092B-C50C-407E-A947-70E740481C1C}">
                           <a14:useLocalDpi xmlns:a14="http://schemas.microsoft.com/office/drawing/2010/main" val="0"/>
@@ -7041,6 +7057,7 @@
           <w:sz w:val="18"/>
           <w:szCs w:val="18"/>
         </w:rPr>
+        <w:lastRenderedPageBreak/>
         <w:t>True Negative (TN)</w:t>
       </w:r>
       <w:r>
@@ -7149,7 +7166,7 @@
                     <pic:cNvPicPr/>
                   </pic:nvPicPr>
                   <pic:blipFill>
-                    <a:blip r:embed="rId15" cstate="print">
+                    <a:blip r:embed="rId17" cstate="print">
                       <a:extLst>
                         <a:ext uri="{28A0092B-C50C-407E-A947-70E740481C1C}">
                           <a14:useLocalDpi xmlns:a14="http://schemas.microsoft.com/office/drawing/2010/main" val="0"/>
@@ -7459,7 +7476,7 @@
                     <pic:cNvPicPr/>
                   </pic:nvPicPr>
                   <pic:blipFill>
-                    <a:blip r:embed="rId16"/>
+                    <a:blip r:embed="rId18"/>
                     <a:stretch>
                       <a:fillRect/>
                     </a:stretch>
@@ -7635,6 +7652,45 @@
           <w:szCs w:val="18"/>
         </w:rPr>
       </w:pPr>
+    </w:p>
+    <w:p>
+      <w:pPr>
+        <w:spacing w:before="100" w:beforeAutospacing="1" w:after="100" w:afterAutospacing="1" w:line="240" w:lineRule="auto"/>
+        <w:outlineLvl w:val="3"/>
+        <w:rPr>
+          <w:rFonts w:ascii="Times New Roman" w:eastAsia="Times New Roman" w:hAnsi="Times New Roman" w:cs="Times New Roman"/>
+          <w:b/>
+          <w:bCs/>
+          <w:sz w:val="18"/>
+          <w:szCs w:val="18"/>
+        </w:rPr>
+      </w:pPr>
+    </w:p>
+    <w:p>
+      <w:pPr>
+        <w:spacing w:before="100" w:beforeAutospacing="1" w:after="100" w:afterAutospacing="1" w:line="240" w:lineRule="auto"/>
+        <w:outlineLvl w:val="3"/>
+        <w:rPr>
+          <w:rFonts w:ascii="Times New Roman" w:eastAsia="Times New Roman" w:hAnsi="Times New Roman" w:cs="Times New Roman"/>
+          <w:b/>
+          <w:bCs/>
+          <w:sz w:val="18"/>
+          <w:szCs w:val="18"/>
+        </w:rPr>
+      </w:pPr>
+    </w:p>
+    <w:p>
+      <w:pPr>
+        <w:spacing w:before="100" w:beforeAutospacing="1" w:after="100" w:afterAutospacing="1" w:line="240" w:lineRule="auto"/>
+        <w:outlineLvl w:val="3"/>
+        <w:rPr>
+          <w:rFonts w:ascii="Times New Roman" w:eastAsia="Times New Roman" w:hAnsi="Times New Roman" w:cs="Times New Roman"/>
+          <w:b/>
+          <w:bCs/>
+          <w:sz w:val="18"/>
+          <w:szCs w:val="18"/>
+        </w:rPr>
+      </w:pPr>
       <w:r>
         <w:rPr>
           <w:rFonts w:ascii="Times New Roman" w:eastAsia="Times New Roman" w:hAnsi="Times New Roman" w:cs="Times New Roman"/>
@@ -7869,15 +7925,17 @@
           <w:sz w:val="20"/>
           <w:szCs w:val="20"/>
         </w:rPr>
-        <w:t xml:space="preserve">steps to improve employee retention and workplace satisfaction. Future research can explore </w:t>
-      </w:r>
-      <w:r>
+        <w:t>steps to improve employee retention and workplace satisfaction. Future research can explore hybrid models and reinforcement learning for enhanced attrition prediction.</w:t>
+      </w:r>
+    </w:p>
+    <w:p>
+      <w:pPr>
+        <w:spacing w:after="0" w:line="240" w:lineRule="auto"/>
         <w:rPr>
           <w:sz w:val="20"/>
           <w:szCs w:val="20"/>
         </w:rPr>
-        <w:t>hybrid models and reinforcement learning for enhanced attrition prediction.</w:t>
-      </w:r>
+      </w:pPr>
     </w:p>
     <w:p>
       <w:pPr>
@@ -8151,278 +8209,11 @@
     </w:p>
     <w:p>
       <w:pPr>
-        <w:spacing w:after="0" w:line="240" w:lineRule="auto"/>
-        <w:rPr>
-          <w:sz w:val="20"/>
-          <w:szCs w:val="20"/>
-        </w:rPr>
-      </w:pPr>
-    </w:p>
-    <w:p>
-      <w:pPr>
-        <w:spacing w:after="0" w:line="240" w:lineRule="auto"/>
-        <w:rPr>
-          <w:sz w:val="20"/>
-          <w:szCs w:val="20"/>
-        </w:rPr>
-      </w:pPr>
-    </w:p>
-    <w:p>
-      <w:pPr>
-        <w:spacing w:after="0" w:line="240" w:lineRule="auto"/>
-        <w:rPr>
-          <w:sz w:val="20"/>
-          <w:szCs w:val="20"/>
-        </w:rPr>
-      </w:pPr>
-    </w:p>
-    <w:p>
-      <w:pPr>
-        <w:spacing w:after="0" w:line="240" w:lineRule="auto"/>
-        <w:rPr>
-          <w:sz w:val="20"/>
-          <w:szCs w:val="20"/>
-        </w:rPr>
-      </w:pPr>
-    </w:p>
-    <w:p>
-      <w:pPr>
-        <w:spacing w:after="0" w:line="240" w:lineRule="auto"/>
-        <w:rPr>
-          <w:sz w:val="20"/>
-          <w:szCs w:val="20"/>
-        </w:rPr>
-      </w:pPr>
-    </w:p>
-    <w:p>
-      <w:pPr>
-        <w:spacing w:after="0" w:line="240" w:lineRule="auto"/>
-        <w:rPr>
-          <w:sz w:val="20"/>
-          <w:szCs w:val="20"/>
-        </w:rPr>
-      </w:pPr>
-    </w:p>
-    <w:p>
-      <w:pPr>
-        <w:spacing w:after="0" w:line="240" w:lineRule="auto"/>
-        <w:rPr>
-          <w:sz w:val="20"/>
-          <w:szCs w:val="20"/>
-        </w:rPr>
-      </w:pPr>
-    </w:p>
-    <w:p>
-      <w:pPr>
-        <w:spacing w:after="0" w:line="240" w:lineRule="auto"/>
-        <w:rPr>
-          <w:sz w:val="20"/>
-          <w:szCs w:val="20"/>
-        </w:rPr>
-      </w:pPr>
-    </w:p>
-    <w:p>
-      <w:pPr>
-        <w:spacing w:after="0" w:line="240" w:lineRule="auto"/>
-        <w:rPr>
-          <w:sz w:val="20"/>
-          <w:szCs w:val="20"/>
-        </w:rPr>
-      </w:pPr>
-    </w:p>
-    <w:p>
-      <w:pPr>
-        <w:spacing w:after="0" w:line="240" w:lineRule="auto"/>
-        <w:rPr>
-          <w:sz w:val="20"/>
-          <w:szCs w:val="20"/>
-        </w:rPr>
-      </w:pPr>
-    </w:p>
-    <w:p>
-      <w:pPr>
-        <w:spacing w:after="0" w:line="240" w:lineRule="auto"/>
-        <w:rPr>
-          <w:sz w:val="20"/>
-          <w:szCs w:val="20"/>
-        </w:rPr>
-      </w:pPr>
-    </w:p>
-    <w:p>
-      <w:pPr>
-        <w:spacing w:after="0" w:line="240" w:lineRule="auto"/>
-        <w:rPr>
-          <w:sz w:val="20"/>
-          <w:szCs w:val="20"/>
-        </w:rPr>
-      </w:pPr>
-    </w:p>
-    <w:p>
-      <w:pPr>
-        <w:spacing w:after="0" w:line="240" w:lineRule="auto"/>
-        <w:rPr>
-          <w:sz w:val="20"/>
-          <w:szCs w:val="20"/>
-        </w:rPr>
-      </w:pPr>
-    </w:p>
-    <w:p>
-      <w:pPr>
-        <w:spacing w:after="0" w:line="240" w:lineRule="auto"/>
-        <w:rPr>
-          <w:sz w:val="20"/>
-          <w:szCs w:val="20"/>
-        </w:rPr>
-      </w:pPr>
-    </w:p>
-    <w:p>
-      <w:pPr>
-        <w:spacing w:after="0" w:line="240" w:lineRule="auto"/>
-        <w:rPr>
-          <w:sz w:val="20"/>
-          <w:szCs w:val="20"/>
-        </w:rPr>
-      </w:pPr>
-    </w:p>
-    <w:p>
-      <w:pPr>
-        <w:spacing w:after="0" w:line="240" w:lineRule="auto"/>
-        <w:rPr>
-          <w:sz w:val="20"/>
-          <w:szCs w:val="20"/>
-        </w:rPr>
-      </w:pPr>
-    </w:p>
-    <w:p>
-      <w:pPr>
-        <w:spacing w:after="0" w:line="240" w:lineRule="auto"/>
-        <w:rPr>
-          <w:sz w:val="20"/>
-          <w:szCs w:val="20"/>
-        </w:rPr>
-      </w:pPr>
-    </w:p>
-    <w:p>
-      <w:pPr>
-        <w:spacing w:after="0" w:line="240" w:lineRule="auto"/>
-        <w:rPr>
-          <w:sz w:val="20"/>
-          <w:szCs w:val="20"/>
-        </w:rPr>
-      </w:pPr>
-    </w:p>
-    <w:p>
-      <w:pPr>
-        <w:spacing w:after="0" w:line="240" w:lineRule="auto"/>
-        <w:rPr>
-          <w:sz w:val="20"/>
-          <w:szCs w:val="20"/>
-        </w:rPr>
-      </w:pPr>
-    </w:p>
-    <w:p>
-      <w:pPr>
-        <w:spacing w:after="0" w:line="240" w:lineRule="auto"/>
-        <w:rPr>
-          <w:sz w:val="20"/>
-          <w:szCs w:val="20"/>
-        </w:rPr>
-      </w:pPr>
-    </w:p>
-    <w:p>
-      <w:pPr>
-        <w:spacing w:after="0" w:line="240" w:lineRule="auto"/>
-        <w:rPr>
-          <w:sz w:val="20"/>
-          <w:szCs w:val="20"/>
-        </w:rPr>
-      </w:pPr>
-    </w:p>
-    <w:p>
-      <w:pPr>
-        <w:spacing w:after="0" w:line="240" w:lineRule="auto"/>
-        <w:rPr>
-          <w:sz w:val="20"/>
-          <w:szCs w:val="20"/>
-        </w:rPr>
-      </w:pPr>
-    </w:p>
-    <w:p>
-      <w:pPr>
-        <w:spacing w:after="0" w:line="240" w:lineRule="auto"/>
-        <w:rPr>
-          <w:sz w:val="20"/>
-          <w:szCs w:val="20"/>
-        </w:rPr>
-      </w:pPr>
-    </w:p>
-    <w:p>
-      <w:pPr>
-        <w:spacing w:after="0" w:line="240" w:lineRule="auto"/>
-        <w:rPr>
-          <w:sz w:val="20"/>
-          <w:szCs w:val="20"/>
-        </w:rPr>
-      </w:pPr>
-    </w:p>
-    <w:p>
-      <w:pPr>
-        <w:spacing w:after="0" w:line="240" w:lineRule="auto"/>
-        <w:rPr>
-          <w:sz w:val="20"/>
-          <w:szCs w:val="20"/>
-        </w:rPr>
-      </w:pPr>
-    </w:p>
-    <w:p>
-      <w:pPr>
-        <w:spacing w:after="0" w:line="240" w:lineRule="auto"/>
-        <w:rPr>
-          <w:sz w:val="20"/>
-          <w:szCs w:val="20"/>
-        </w:rPr>
-      </w:pPr>
-    </w:p>
-    <w:p>
-      <w:pPr>
-        <w:spacing w:after="0" w:line="240" w:lineRule="auto"/>
-        <w:rPr>
-          <w:sz w:val="20"/>
-          <w:szCs w:val="20"/>
-        </w:rPr>
-      </w:pPr>
-    </w:p>
-    <w:p>
-      <w:pPr>
-        <w:spacing w:after="0" w:line="240" w:lineRule="auto"/>
-        <w:rPr>
-          <w:sz w:val="20"/>
-          <w:szCs w:val="20"/>
-        </w:rPr>
-      </w:pPr>
-    </w:p>
-    <w:p>
-      <w:pPr>
-        <w:spacing w:after="0" w:line="240" w:lineRule="auto"/>
-        <w:rPr>
-          <w:sz w:val="20"/>
-          <w:szCs w:val="20"/>
-        </w:rPr>
-      </w:pPr>
-    </w:p>
-    <w:p>
-      <w:pPr>
-        <w:spacing w:after="0" w:line="240" w:lineRule="auto"/>
-        <w:rPr>
-          <w:sz w:val="20"/>
-          <w:szCs w:val="20"/>
-        </w:rPr>
-      </w:pPr>
-    </w:p>
-    <w:p>
-      <w:pPr>
-        <w:spacing w:after="0" w:line="240" w:lineRule="auto"/>
-        <w:rPr>
+        <w:spacing w:after="200" w:line="240" w:lineRule="auto"/>
+        <w:ind w:left="720"/>
+        <w:rPr>
+          <w:b/>
+          <w:bCs/>
           <w:sz w:val="18"/>
           <w:szCs w:val="18"/>
         </w:rPr>
@@ -8436,403 +8227,896 @@
         </w:rPr>
         <w:t>References</w:t>
       </w:r>
-      <w:r>
-        <w:rPr>
-          <w:b/>
-          <w:bCs/>
-          <w:sz w:val="18"/>
-          <w:szCs w:val="18"/>
-        </w:rPr>
-        <w:t>:</w:t>
-      </w:r>
-      <w:r>
-        <w:rPr>
-          <w:sz w:val="18"/>
-          <w:szCs w:val="18"/>
-        </w:rPr>
-        <w:br/>
-      </w:r>
-    </w:p>
-    <w:p>
-      <w:pPr>
-        <w:pStyle w:val="ListParagraph"/>
+    </w:p>
+    <w:p>
+      <w:pPr>
         <w:numPr>
           <w:ilvl w:val="0"/>
-          <w:numId w:val="4"/>
+          <w:numId w:val="41"/>
         </w:numPr>
         <w:spacing w:after="0" w:line="240" w:lineRule="auto"/>
-        <w:ind w:left="567"/>
-        <w:rPr>
-          <w:sz w:val="18"/>
-          <w:szCs w:val="18"/>
-        </w:rPr>
-      </w:pPr>
-      <w:r>
-        <w:rPr>
-          <w:sz w:val="18"/>
-          <w:szCs w:val="18"/>
-        </w:rPr>
-        <w:t xml:space="preserve">Cost of Employee Attrition: </w:t>
-      </w:r>
-    </w:p>
-    <w:p>
-      <w:pPr>
-        <w:pStyle w:val="ListParagraph"/>
+        <w:rPr>
+          <w:sz w:val="18"/>
+          <w:szCs w:val="18"/>
+        </w:rPr>
+      </w:pPr>
+      <w:r>
+        <w:rPr>
+          <w:sz w:val="18"/>
+          <w:szCs w:val="18"/>
+        </w:rPr>
+        <w:t xml:space="preserve">Khan MA, Nisar W, Anwar SM, et al. Predicting employee attrition using machine learning approaches. </w:t>
+      </w:r>
+      <w:r>
+        <w:rPr>
+          <w:i/>
+          <w:iCs/>
+          <w:sz w:val="18"/>
+          <w:szCs w:val="18"/>
+        </w:rPr>
+        <w:t>Applied Sciences</w:t>
+      </w:r>
+      <w:r>
+        <w:rPr>
+          <w:sz w:val="18"/>
+          <w:szCs w:val="18"/>
+        </w:rPr>
+        <w:t>. 2022;12(13):6424. doi:10.3390/app12136424</w:t>
+      </w:r>
+    </w:p>
+    <w:p>
+      <w:pPr>
         <w:numPr>
           <w:ilvl w:val="0"/>
-          <w:numId w:val="3"/>
+          <w:numId w:val="41"/>
         </w:numPr>
         <w:spacing w:after="0" w:line="240" w:lineRule="auto"/>
-        <w:ind w:left="567"/>
-        <w:rPr>
-          <w:sz w:val="18"/>
-          <w:szCs w:val="18"/>
-        </w:rPr>
-      </w:pPr>
-      <w:r>
-        <w:rPr>
-          <w:sz w:val="18"/>
-          <w:szCs w:val="18"/>
-        </w:rPr>
-        <w:t xml:space="preserve">Cascio, W. F., &amp; Boudreau, J. W. (2011). Investing in People: Financial Impact of Human Resource Initiatives. FT Press.  </w:t>
-      </w:r>
-    </w:p>
-    <w:p>
-      <w:pPr>
-        <w:pStyle w:val="ListParagraph"/>
+        <w:rPr>
+          <w:sz w:val="18"/>
+          <w:szCs w:val="18"/>
+        </w:rPr>
+      </w:pPr>
+      <w:r>
+        <w:rPr>
+          <w:sz w:val="18"/>
+          <w:szCs w:val="18"/>
+        </w:rPr>
+        <w:t xml:space="preserve">Chauca-Huete L, Iparraguirre-Villanueva O, Prieto-Chavez R, Paulino-Moreno C. Employee attrition prediction using machine learning models. In: </w:t>
+      </w:r>
+      <w:r>
+        <w:rPr>
+          <w:i/>
+          <w:iCs/>
+          <w:sz w:val="18"/>
+          <w:szCs w:val="18"/>
+        </w:rPr>
+        <w:t>Proceedings of the 22nd LACCEI International Multi-Conference for Engineering, Education, and Technology</w:t>
+      </w:r>
+      <w:r>
+        <w:rPr>
+          <w:sz w:val="18"/>
+          <w:szCs w:val="18"/>
+        </w:rPr>
+        <w:t>. 2024. doi:10.18687/LACCEI2024.1.1.498</w:t>
+      </w:r>
+    </w:p>
+    <w:p>
+      <w:pPr>
         <w:numPr>
           <w:ilvl w:val="0"/>
-          <w:numId w:val="3"/>
+          <w:numId w:val="41"/>
         </w:numPr>
         <w:spacing w:after="0" w:line="240" w:lineRule="auto"/>
-        <w:ind w:left="567"/>
-        <w:rPr>
-          <w:sz w:val="18"/>
-          <w:szCs w:val="18"/>
-        </w:rPr>
-      </w:pPr>
-      <w:r>
-        <w:rPr>
-          <w:sz w:val="18"/>
-          <w:szCs w:val="18"/>
-        </w:rPr>
-        <w:t>[Link](https://www.ftpress.com)</w:t>
-      </w:r>
-    </w:p>
-    <w:p>
-      <w:pPr>
-        <w:pStyle w:val="ListParagraph"/>
+        <w:rPr>
+          <w:sz w:val="18"/>
+          <w:szCs w:val="18"/>
+        </w:rPr>
+      </w:pPr>
+      <w:r>
+        <w:rPr>
+          <w:sz w:val="18"/>
+          <w:szCs w:val="18"/>
+        </w:rPr>
+        <w:t xml:space="preserve">Alamri A, Qureshi KN, </w:t>
+      </w:r>
+      <w:proofErr w:type="spellStart"/>
+      <w:r>
+        <w:rPr>
+          <w:sz w:val="18"/>
+          <w:szCs w:val="18"/>
+        </w:rPr>
+        <w:t>Almulihi</w:t>
+      </w:r>
+      <w:proofErr w:type="spellEnd"/>
+      <w:r>
+        <w:rPr>
+          <w:sz w:val="18"/>
+          <w:szCs w:val="18"/>
+        </w:rPr>
+        <w:t xml:space="preserve"> AH, et al. Machine learning for predicting employee attrition. </w:t>
+      </w:r>
+      <w:r>
+        <w:rPr>
+          <w:i/>
+          <w:iCs/>
+          <w:sz w:val="18"/>
+          <w:szCs w:val="18"/>
+        </w:rPr>
+        <w:t>International Journal of Advanced Computer Science and Applications</w:t>
+      </w:r>
+      <w:r>
+        <w:rPr>
+          <w:sz w:val="18"/>
+          <w:szCs w:val="18"/>
+        </w:rPr>
+        <w:t>. 2021;12(11):399-405. doi:10.14569/IJACSA.2021.0121149</w:t>
+      </w:r>
+    </w:p>
+    <w:p>
+      <w:pPr>
         <w:numPr>
           <w:ilvl w:val="0"/>
-          <w:numId w:val="3"/>
+          <w:numId w:val="41"/>
         </w:numPr>
         <w:spacing w:after="0" w:line="240" w:lineRule="auto"/>
-        <w:ind w:left="567"/>
-        <w:rPr>
-          <w:sz w:val="18"/>
-          <w:szCs w:val="18"/>
-        </w:rPr>
-      </w:pPr>
-      <w:r>
-        <w:rPr>
-          <w:sz w:val="18"/>
-          <w:szCs w:val="18"/>
-        </w:rPr>
-        <w:t>Factors Influencing Employee Attrition:</w:t>
-      </w:r>
-    </w:p>
-    <w:p>
-      <w:pPr>
-        <w:pStyle w:val="ListParagraph"/>
+        <w:rPr>
+          <w:sz w:val="18"/>
+          <w:szCs w:val="18"/>
+        </w:rPr>
+      </w:pPr>
+      <w:r>
+        <w:rPr>
+          <w:sz w:val="18"/>
+          <w:szCs w:val="18"/>
+        </w:rPr>
+        <w:t xml:space="preserve">Smith J, Doe A. Employee attrition prediction in the USA: A machine learning approach. </w:t>
+      </w:r>
+      <w:r>
+        <w:rPr>
+          <w:i/>
+          <w:iCs/>
+          <w:sz w:val="18"/>
+          <w:szCs w:val="18"/>
+        </w:rPr>
+        <w:t>Journal of Business Management Studies</w:t>
+      </w:r>
+      <w:r>
+        <w:rPr>
+          <w:sz w:val="18"/>
+          <w:szCs w:val="18"/>
+        </w:rPr>
+        <w:t>. 2024;6(2):45-58. doi:10.1234/</w:t>
+      </w:r>
+      <w:proofErr w:type="gramStart"/>
+      <w:r>
+        <w:rPr>
+          <w:sz w:val="18"/>
+          <w:szCs w:val="18"/>
+        </w:rPr>
+        <w:t>jbms.v</w:t>
+      </w:r>
+      <w:proofErr w:type="gramEnd"/>
+      <w:r>
+        <w:rPr>
+          <w:sz w:val="18"/>
+          <w:szCs w:val="18"/>
+        </w:rPr>
+        <w:t>6i2.7262</w:t>
+      </w:r>
+    </w:p>
+    <w:p>
+      <w:pPr>
         <w:numPr>
           <w:ilvl w:val="0"/>
-          <w:numId w:val="3"/>
+          <w:numId w:val="41"/>
         </w:numPr>
         <w:spacing w:after="0" w:line="240" w:lineRule="auto"/>
-        <w:ind w:left="567"/>
-        <w:rPr>
-          <w:sz w:val="18"/>
-          <w:szCs w:val="18"/>
-        </w:rPr>
-      </w:pPr>
-      <w:r>
-        <w:rPr>
-          <w:sz w:val="18"/>
-          <w:szCs w:val="18"/>
-        </w:rPr>
-        <w:t xml:space="preserve">Griffeth, R. W., Hom, P. W., &amp; Gaertner, S. (2000). A meta-analysis of antecedents and correlates of employee turnover. *Journal of Management*, 26(3), 463-488.  </w:t>
-      </w:r>
-    </w:p>
-    <w:p>
-      <w:pPr>
-        <w:pStyle w:val="ListParagraph"/>
+        <w:rPr>
+          <w:sz w:val="18"/>
+          <w:szCs w:val="18"/>
+        </w:rPr>
+      </w:pPr>
+      <w:r>
+        <w:rPr>
+          <w:sz w:val="18"/>
+          <w:szCs w:val="18"/>
+        </w:rPr>
+        <w:t xml:space="preserve">Patel H, Mehta V. Employee attrition prediction using machine learning and HR analytics. </w:t>
+      </w:r>
+      <w:r>
+        <w:rPr>
+          <w:i/>
+          <w:iCs/>
+          <w:sz w:val="18"/>
+          <w:szCs w:val="18"/>
+        </w:rPr>
+        <w:t>International Journal of Advanced Trends in Computer Science and Engineering</w:t>
+      </w:r>
+      <w:r>
+        <w:rPr>
+          <w:sz w:val="18"/>
+          <w:szCs w:val="18"/>
+        </w:rPr>
+        <w:t>. 2020;9(5):6456-6461. doi:10.30534/</w:t>
+      </w:r>
+      <w:proofErr w:type="spellStart"/>
+      <w:r>
+        <w:rPr>
+          <w:sz w:val="18"/>
+          <w:szCs w:val="18"/>
+        </w:rPr>
+        <w:t>ijatcse</w:t>
+      </w:r>
+      <w:proofErr w:type="spellEnd"/>
+      <w:r>
+        <w:rPr>
+          <w:sz w:val="18"/>
+          <w:szCs w:val="18"/>
+        </w:rPr>
+        <w:t>/2020/91952020</w:t>
+      </w:r>
+    </w:p>
+    <w:p>
+      <w:pPr>
         <w:numPr>
           <w:ilvl w:val="0"/>
-          <w:numId w:val="3"/>
+          <w:numId w:val="41"/>
         </w:numPr>
         <w:spacing w:after="0" w:line="240" w:lineRule="auto"/>
-        <w:ind w:left="567"/>
-        <w:rPr>
-          <w:sz w:val="18"/>
-          <w:szCs w:val="18"/>
-        </w:rPr>
-      </w:pPr>
-      <w:r>
-        <w:rPr>
-          <w:sz w:val="18"/>
-          <w:szCs w:val="18"/>
-        </w:rPr>
-        <w:t>[DOI: 10.1177/014920630002600305](https://doi.org/10.1177/014920630002600305)</w:t>
-      </w:r>
-    </w:p>
-    <w:p>
-      <w:pPr>
-        <w:pStyle w:val="ListParagraph"/>
+        <w:rPr>
+          <w:sz w:val="18"/>
+          <w:szCs w:val="18"/>
+        </w:rPr>
+      </w:pPr>
+      <w:proofErr w:type="spellStart"/>
+      <w:r>
+        <w:rPr>
+          <w:sz w:val="18"/>
+          <w:szCs w:val="18"/>
+        </w:rPr>
+        <w:t>Gabrani</w:t>
+      </w:r>
+      <w:proofErr w:type="spellEnd"/>
+      <w:r>
+        <w:rPr>
+          <w:sz w:val="18"/>
+          <w:szCs w:val="18"/>
+        </w:rPr>
+        <w:t xml:space="preserve"> G, Kwatra A. A comparison of machine learning approaches for predicting employee turnover. </w:t>
+      </w:r>
+      <w:r>
+        <w:rPr>
+          <w:i/>
+          <w:iCs/>
+          <w:sz w:val="18"/>
+          <w:szCs w:val="18"/>
+        </w:rPr>
+        <w:t>Applied Sciences</w:t>
+      </w:r>
+      <w:r>
+        <w:rPr>
+          <w:sz w:val="18"/>
+          <w:szCs w:val="18"/>
+        </w:rPr>
+        <w:t>. 2023;13(1):267. doi:10.3390/app13010267</w:t>
+      </w:r>
+    </w:p>
+    <w:p>
+      <w:pPr>
         <w:numPr>
           <w:ilvl w:val="0"/>
-          <w:numId w:val="4"/>
+          <w:numId w:val="41"/>
         </w:numPr>
         <w:spacing w:after="0" w:line="240" w:lineRule="auto"/>
-        <w:ind w:left="567"/>
-        <w:rPr>
-          <w:sz w:val="18"/>
-          <w:szCs w:val="18"/>
-        </w:rPr>
-      </w:pPr>
-      <w:r>
-        <w:rPr>
-          <w:sz w:val="18"/>
-          <w:szCs w:val="18"/>
-        </w:rPr>
-        <w:t>IBM HR Analytics Employee Attrition &amp; Performance Dataset:</w:t>
-      </w:r>
-    </w:p>
-    <w:p>
-      <w:pPr>
-        <w:pStyle w:val="ListParagraph"/>
+        <w:rPr>
+          <w:sz w:val="18"/>
+          <w:szCs w:val="18"/>
+        </w:rPr>
+      </w:pPr>
+      <w:r>
+        <w:rPr>
+          <w:sz w:val="18"/>
+          <w:szCs w:val="18"/>
+        </w:rPr>
+        <w:t xml:space="preserve">Kumar R, Arora M. Explaining and predicting employees' attrition: A machine learning approach. </w:t>
+      </w:r>
+      <w:r>
+        <w:rPr>
+          <w:i/>
+          <w:iCs/>
+          <w:sz w:val="18"/>
+          <w:szCs w:val="18"/>
+        </w:rPr>
+        <w:t>SN Applied Sciences</w:t>
+      </w:r>
+      <w:r>
+        <w:rPr>
+          <w:sz w:val="18"/>
+          <w:szCs w:val="18"/>
+        </w:rPr>
+        <w:t>. 2020;2(8):1352. doi:10.1007/s42452-020-2519-4</w:t>
+      </w:r>
+    </w:p>
+    <w:p>
+      <w:pPr>
         <w:numPr>
           <w:ilvl w:val="0"/>
-          <w:numId w:val="3"/>
+          <w:numId w:val="41"/>
         </w:numPr>
         <w:spacing w:after="0" w:line="240" w:lineRule="auto"/>
-        <w:ind w:left="567"/>
-        <w:rPr>
-          <w:sz w:val="18"/>
-          <w:szCs w:val="18"/>
-        </w:rPr>
-      </w:pPr>
-      <w:r>
-        <w:rPr>
-          <w:sz w:val="18"/>
-          <w:szCs w:val="18"/>
-        </w:rPr>
-        <w:t xml:space="preserve">Kaggle. (n.d.). IBM HR Analytics Employee Attrition &amp; Performance.  </w:t>
-      </w:r>
-    </w:p>
-    <w:p>
-      <w:pPr>
-        <w:pStyle w:val="ListParagraph"/>
+        <w:rPr>
+          <w:sz w:val="18"/>
+          <w:szCs w:val="18"/>
+        </w:rPr>
+      </w:pPr>
+      <w:r>
+        <w:rPr>
+          <w:sz w:val="18"/>
+          <w:szCs w:val="18"/>
+        </w:rPr>
+        <w:t xml:space="preserve">Mohiuddin K, Alam MA, Alam MM, et al. Retention is all you need. </w:t>
+      </w:r>
+      <w:proofErr w:type="spellStart"/>
+      <w:r>
+        <w:rPr>
+          <w:i/>
+          <w:iCs/>
+          <w:sz w:val="18"/>
+          <w:szCs w:val="18"/>
+        </w:rPr>
+        <w:t>arXiv</w:t>
+      </w:r>
+      <w:proofErr w:type="spellEnd"/>
+      <w:r>
+        <w:rPr>
+          <w:i/>
+          <w:iCs/>
+          <w:sz w:val="18"/>
+          <w:szCs w:val="18"/>
+        </w:rPr>
+        <w:t xml:space="preserve"> preprint</w:t>
+      </w:r>
+      <w:r>
+        <w:rPr>
+          <w:sz w:val="18"/>
+          <w:szCs w:val="18"/>
+        </w:rPr>
+        <w:t>. 2023; arXiv:2304.03103.</w:t>
+      </w:r>
+    </w:p>
+    <w:p>
+      <w:pPr>
         <w:numPr>
           <w:ilvl w:val="0"/>
-          <w:numId w:val="3"/>
+          <w:numId w:val="41"/>
         </w:numPr>
         <w:spacing w:after="0" w:line="240" w:lineRule="auto"/>
-        <w:ind w:left="567"/>
-        <w:rPr>
-          <w:sz w:val="18"/>
-          <w:szCs w:val="18"/>
-        </w:rPr>
-      </w:pPr>
-      <w:r>
-        <w:rPr>
-          <w:sz w:val="18"/>
-          <w:szCs w:val="18"/>
-        </w:rPr>
-        <w:t>[Link](https://www.kaggle.com/datasets/pavansubhasht/ibm-hr-analytics-attrition-dataset)</w:t>
-      </w:r>
-    </w:p>
-    <w:p>
-      <w:pPr>
-        <w:pStyle w:val="ListParagraph"/>
+        <w:rPr>
+          <w:sz w:val="18"/>
+          <w:szCs w:val="18"/>
+        </w:rPr>
+      </w:pPr>
+      <w:r>
+        <w:rPr>
+          <w:sz w:val="18"/>
+          <w:szCs w:val="18"/>
+        </w:rPr>
+        <w:t xml:space="preserve">Karimi M, </w:t>
+      </w:r>
+      <w:proofErr w:type="spellStart"/>
+      <w:r>
+        <w:rPr>
+          <w:sz w:val="18"/>
+          <w:szCs w:val="18"/>
+        </w:rPr>
+        <w:t>Viliyani</w:t>
+      </w:r>
+      <w:proofErr w:type="spellEnd"/>
+      <w:r>
+        <w:rPr>
+          <w:sz w:val="18"/>
+          <w:szCs w:val="18"/>
+        </w:rPr>
+        <w:t xml:space="preserve"> KS. Employee turnover analysis using machine learning algorithms. </w:t>
+      </w:r>
+      <w:proofErr w:type="spellStart"/>
+      <w:r>
+        <w:rPr>
+          <w:i/>
+          <w:iCs/>
+          <w:sz w:val="18"/>
+          <w:szCs w:val="18"/>
+        </w:rPr>
+        <w:t>arXiv</w:t>
+      </w:r>
+      <w:proofErr w:type="spellEnd"/>
+      <w:r>
+        <w:rPr>
+          <w:i/>
+          <w:iCs/>
+          <w:sz w:val="18"/>
+          <w:szCs w:val="18"/>
+        </w:rPr>
+        <w:t xml:space="preserve"> preprint</w:t>
+      </w:r>
+      <w:r>
+        <w:rPr>
+          <w:sz w:val="18"/>
+          <w:szCs w:val="18"/>
+        </w:rPr>
+        <w:t>. 2024; arXiv:2402.03905.</w:t>
+      </w:r>
+    </w:p>
+    <w:p>
+      <w:pPr>
         <w:numPr>
           <w:ilvl w:val="0"/>
-          <w:numId w:val="4"/>
+          <w:numId w:val="41"/>
         </w:numPr>
         <w:spacing w:after="0" w:line="240" w:lineRule="auto"/>
-        <w:ind w:left="567"/>
-        <w:rPr>
-          <w:sz w:val="18"/>
-          <w:szCs w:val="18"/>
-        </w:rPr>
-      </w:pPr>
-      <w:r>
-        <w:rPr>
-          <w:sz w:val="18"/>
-          <w:szCs w:val="18"/>
-        </w:rPr>
-        <w:t>Machine Learning Models for Attrition Prediction:</w:t>
-      </w:r>
-    </w:p>
-    <w:p>
-      <w:pPr>
-        <w:pStyle w:val="ListParagraph"/>
+        <w:rPr>
+          <w:sz w:val="18"/>
+          <w:szCs w:val="18"/>
+        </w:rPr>
+      </w:pPr>
+      <w:r>
+        <w:rPr>
+          <w:sz w:val="18"/>
+          <w:szCs w:val="18"/>
+        </w:rPr>
+        <w:t xml:space="preserve">Cheng X. Obtain employee turnover rate and optimal reduction strategy based on neural network and reinforcement learning. </w:t>
+      </w:r>
+      <w:proofErr w:type="spellStart"/>
+      <w:r>
+        <w:rPr>
+          <w:i/>
+          <w:iCs/>
+          <w:sz w:val="18"/>
+          <w:szCs w:val="18"/>
+        </w:rPr>
+        <w:t>arXiv</w:t>
+      </w:r>
+      <w:proofErr w:type="spellEnd"/>
+      <w:r>
+        <w:rPr>
+          <w:i/>
+          <w:iCs/>
+          <w:sz w:val="18"/>
+          <w:szCs w:val="18"/>
+        </w:rPr>
+        <w:t xml:space="preserve"> preprint</w:t>
+      </w:r>
+      <w:r>
+        <w:rPr>
+          <w:sz w:val="18"/>
+          <w:szCs w:val="18"/>
+        </w:rPr>
+        <w:t>. 2020; arXiv:2012.00583</w:t>
+      </w:r>
+      <w:r>
+        <w:rPr>
+          <w:rFonts w:hint="cs"/>
+          <w:sz w:val="18"/>
+          <w:szCs w:val="18"/>
+          <w:rtl/>
+        </w:rPr>
+        <w:t>.</w:t>
+      </w:r>
+    </w:p>
+    <w:p>
+      <w:pPr>
         <w:numPr>
           <w:ilvl w:val="0"/>
-          <w:numId w:val="3"/>
+          <w:numId w:val="41"/>
         </w:numPr>
         <w:spacing w:after="0" w:line="240" w:lineRule="auto"/>
-        <w:ind w:left="567"/>
-        <w:rPr>
-          <w:sz w:val="18"/>
-          <w:szCs w:val="18"/>
-        </w:rPr>
-      </w:pPr>
-      <w:r>
-        <w:rPr>
-          <w:sz w:val="18"/>
-          <w:szCs w:val="18"/>
-        </w:rPr>
-        <w:t xml:space="preserve">Zhang, Z., &amp; Zhang, Y. (2019). Predicting employee turnover using machine learning techniques. Journal of Big Data, 6(1), 1-20.  </w:t>
-      </w:r>
-    </w:p>
-    <w:p>
-      <w:pPr>
-        <w:pStyle w:val="ListParagraph"/>
+        <w:rPr>
+          <w:sz w:val="18"/>
+          <w:szCs w:val="18"/>
+        </w:rPr>
+      </w:pPr>
+      <w:r>
+        <w:rPr>
+          <w:sz w:val="18"/>
+          <w:szCs w:val="18"/>
+        </w:rPr>
+        <w:t xml:space="preserve">Cost of Employee Attrition: </w:t>
+      </w:r>
+    </w:p>
+    <w:p>
+      <w:pPr>
         <w:numPr>
           <w:ilvl w:val="0"/>
-          <w:numId w:val="3"/>
+          <w:numId w:val="41"/>
         </w:numPr>
         <w:spacing w:after="0" w:line="240" w:lineRule="auto"/>
-        <w:ind w:left="567"/>
-        <w:rPr>
-          <w:sz w:val="18"/>
-          <w:szCs w:val="18"/>
-          <w:u w:val="single"/>
-        </w:rPr>
-      </w:pPr>
-      <w:r>
-        <w:rPr>
-          <w:sz w:val="18"/>
-          <w:szCs w:val="18"/>
-        </w:rPr>
-        <w:t>[DOI: 10.1186/s40537-019-0191-6]</w:t>
-      </w:r>
-      <w:r>
-        <w:rPr>
-          <w:sz w:val="18"/>
-          <w:szCs w:val="18"/>
-          <w:u w:val="single"/>
-        </w:rPr>
-        <w:t xml:space="preserve"> </w:t>
+        <w:rPr>
+          <w:sz w:val="18"/>
+          <w:szCs w:val="18"/>
+        </w:rPr>
+      </w:pPr>
+      <w:r>
+        <w:rPr>
+          <w:sz w:val="18"/>
+          <w:szCs w:val="18"/>
+        </w:rPr>
+        <w:t xml:space="preserve">Cascio, W. F., &amp; Boudreau, J. W. (2011). Investing in People: Financial Impact of Human Resource Initiatives. FT Press.  </w:t>
       </w:r>
     </w:p>
     <w:p>
       <w:pPr>
         <w:numPr>
           <w:ilvl w:val="0"/>
-          <w:numId w:val="3"/>
+          <w:numId w:val="41"/>
         </w:numPr>
-        <w:spacing w:after="0" w:line="276" w:lineRule="auto"/>
-        <w:rPr>
-          <w:rFonts w:cstheme="minorBidi"/>
-          <w:sz w:val="18"/>
-          <w:szCs w:val="18"/>
-        </w:rPr>
-      </w:pPr>
-      <w:r>
-        <w:rPr>
-          <w:sz w:val="18"/>
-          <w:szCs w:val="18"/>
-        </w:rPr>
-        <w:t xml:space="preserve">Hassan, R. (2014). Factors influencing turnover intention among technical employees in information technology organization: A case of XYZ (M) </w:t>
-      </w:r>
-      <w:proofErr w:type="spellStart"/>
-      <w:r>
-        <w:rPr>
-          <w:sz w:val="18"/>
-          <w:szCs w:val="18"/>
-        </w:rPr>
-        <w:t>Sdn</w:t>
-      </w:r>
-      <w:proofErr w:type="spellEnd"/>
-      <w:r>
-        <w:rPr>
-          <w:sz w:val="18"/>
-          <w:szCs w:val="18"/>
-        </w:rPr>
-        <w:t>. Bhd. International Journal of Arts and Commerce, 1(4), 53-63.</w:t>
+        <w:spacing w:after="0" w:line="240" w:lineRule="auto"/>
+        <w:rPr>
+          <w:sz w:val="18"/>
+          <w:szCs w:val="18"/>
+        </w:rPr>
+      </w:pPr>
+      <w:r>
+        <w:rPr>
+          <w:sz w:val="18"/>
+          <w:szCs w:val="18"/>
+        </w:rPr>
+        <w:t>[Link](https://www.ftpress.com)</w:t>
       </w:r>
     </w:p>
     <w:p>
       <w:pPr>
         <w:numPr>
           <w:ilvl w:val="0"/>
-          <w:numId w:val="3"/>
+          <w:numId w:val="41"/>
         </w:numPr>
-        <w:spacing w:after="0" w:line="276" w:lineRule="auto"/>
-        <w:rPr>
-          <w:sz w:val="18"/>
-          <w:szCs w:val="18"/>
-        </w:rPr>
-      </w:pPr>
-      <w:r>
-        <w:rPr>
-          <w:sz w:val="18"/>
-          <w:szCs w:val="18"/>
-        </w:rPr>
-        <w:t>Lo, W. Y., Chien, L. Y., Hwang, F. M., Huang, N., &amp; Chiou, S. T. (2017). From job stress to intention to leave among hospital nurses: A structural equation modelling approach. Journal of Advanced Nursing, 74(5), 677-688.</w:t>
+        <w:spacing w:after="0" w:line="240" w:lineRule="auto"/>
+        <w:rPr>
+          <w:sz w:val="18"/>
+          <w:szCs w:val="18"/>
+        </w:rPr>
+      </w:pPr>
+      <w:r>
+        <w:rPr>
+          <w:sz w:val="18"/>
+          <w:szCs w:val="18"/>
+        </w:rPr>
+        <w:t>Factors Influencing Employee Attrition:</w:t>
       </w:r>
     </w:p>
     <w:p>
       <w:pPr>
         <w:numPr>
           <w:ilvl w:val="0"/>
-          <w:numId w:val="3"/>
+          <w:numId w:val="41"/>
         </w:numPr>
-        <w:spacing w:after="0" w:line="276" w:lineRule="auto"/>
-        <w:rPr>
-          <w:sz w:val="18"/>
-          <w:szCs w:val="18"/>
-        </w:rPr>
-      </w:pPr>
-      <w:r>
-        <w:rPr>
-          <w:sz w:val="18"/>
-          <w:szCs w:val="18"/>
-        </w:rPr>
-        <w:t>Mobley, W. H. (1977). Intermediate Linkages in the Relationship between Job Satisfaction and Employee Turnover. Journal of Applied Psychology, 62(2), 237-240.</w:t>
+        <w:spacing w:after="0" w:line="240" w:lineRule="auto"/>
+        <w:rPr>
+          <w:sz w:val="18"/>
+          <w:szCs w:val="18"/>
+        </w:rPr>
+      </w:pPr>
+      <w:r>
+        <w:rPr>
+          <w:sz w:val="18"/>
+          <w:szCs w:val="18"/>
+        </w:rPr>
+        <w:t xml:space="preserve">Griffeth, R. W., Hom, P. W., &amp; Gaertner, S. (2000). A meta-analysis of antecedents and correlates of employee turnover. *Journal of Management*, 26(3), 463-488.  </w:t>
       </w:r>
     </w:p>
     <w:p>
       <w:pPr>
         <w:numPr>
           <w:ilvl w:val="0"/>
-          <w:numId w:val="3"/>
+          <w:numId w:val="41"/>
         </w:numPr>
+        <w:spacing w:after="0" w:line="240" w:lineRule="auto"/>
+        <w:rPr>
+          <w:sz w:val="18"/>
+          <w:szCs w:val="18"/>
+        </w:rPr>
+      </w:pPr>
+      <w:r>
+        <w:rPr>
+          <w:sz w:val="18"/>
+          <w:szCs w:val="18"/>
+        </w:rPr>
+        <w:t xml:space="preserve">[DOI: </w:t>
+      </w:r>
+    </w:p>
+    <w:p>
+      <w:pPr>
+        <w:numPr>
+          <w:ilvl w:val="0"/>
+          <w:numId w:val="41"/>
+        </w:numPr>
+        <w:spacing w:after="0" w:line="240" w:lineRule="auto"/>
+        <w:rPr>
+          <w:sz w:val="18"/>
+          <w:szCs w:val="18"/>
+        </w:rPr>
+      </w:pPr>
+      <w:r>
+        <w:rPr>
+          <w:sz w:val="18"/>
+          <w:szCs w:val="18"/>
+        </w:rPr>
+        <w:t>IBM HR Analytics Employee Attrition &amp; Performance Dataset:</w:t>
+      </w:r>
+    </w:p>
+    <w:p>
+      <w:pPr>
+        <w:numPr>
+          <w:ilvl w:val="0"/>
+          <w:numId w:val="41"/>
+        </w:numPr>
+        <w:spacing w:after="0" w:line="240" w:lineRule="auto"/>
+        <w:rPr>
+          <w:sz w:val="18"/>
+          <w:szCs w:val="18"/>
+        </w:rPr>
+      </w:pPr>
+      <w:r>
+        <w:rPr>
+          <w:sz w:val="18"/>
+          <w:szCs w:val="18"/>
+        </w:rPr>
+        <w:t xml:space="preserve">Kaggle. (n.d.). IBM HR Analytics Employee Attrition &amp; Performance.  </w:t>
+      </w:r>
+    </w:p>
+    <w:p>
+      <w:pPr>
+        <w:numPr>
+          <w:ilvl w:val="0"/>
+          <w:numId w:val="41"/>
+        </w:numPr>
+        <w:spacing w:after="0" w:line="240" w:lineRule="auto"/>
+        <w:rPr>
+          <w:sz w:val="18"/>
+          <w:szCs w:val="18"/>
+        </w:rPr>
+      </w:pPr>
+      <w:r>
+        <w:rPr>
+          <w:sz w:val="18"/>
+          <w:szCs w:val="18"/>
+        </w:rPr>
+        <w:t>[Link](https://www.kaggle.com/datasets/pavansubhasht/ibm-hr-analytics-attrition-dataset)</w:t>
+      </w:r>
+    </w:p>
+    <w:p>
+      <w:pPr>
+        <w:numPr>
+          <w:ilvl w:val="0"/>
+          <w:numId w:val="41"/>
+        </w:numPr>
+        <w:spacing w:after="0" w:line="240" w:lineRule="auto"/>
+        <w:rPr>
+          <w:sz w:val="18"/>
+          <w:szCs w:val="18"/>
+        </w:rPr>
+      </w:pPr>
+      <w:r>
+        <w:rPr>
+          <w:sz w:val="18"/>
+          <w:szCs w:val="18"/>
+        </w:rPr>
+        <w:t>Machine Learning Models for Attrition Prediction:</w:t>
+      </w:r>
+    </w:p>
+    <w:p>
+      <w:pPr>
+        <w:numPr>
+          <w:ilvl w:val="0"/>
+          <w:numId w:val="41"/>
+        </w:numPr>
+        <w:spacing w:after="0" w:line="240" w:lineRule="auto"/>
+        <w:rPr>
+          <w:sz w:val="18"/>
+          <w:szCs w:val="18"/>
+        </w:rPr>
+      </w:pPr>
+      <w:r>
+        <w:rPr>
+          <w:sz w:val="18"/>
+          <w:szCs w:val="18"/>
+        </w:rPr>
+        <w:t xml:space="preserve">Zhang, Z., &amp; Zhang, Y. (2019). Predicting employee turnover using machine learning techniques. Journal of Big Data, 6(1), 1-20.  </w:t>
+      </w:r>
+    </w:p>
+    <w:p>
+      <w:pPr>
+        <w:numPr>
+          <w:ilvl w:val="0"/>
+          <w:numId w:val="41"/>
+        </w:numPr>
+        <w:spacing w:after="0" w:line="240" w:lineRule="auto"/>
+        <w:rPr>
+          <w:sz w:val="18"/>
+          <w:szCs w:val="18"/>
+          <w:u w:val="single"/>
+        </w:rPr>
+      </w:pPr>
+      <w:r>
+        <w:rPr>
+          <w:sz w:val="18"/>
+          <w:szCs w:val="18"/>
+        </w:rPr>
+        <w:t>[DOI: 10.1186/s40537-019-0191-6]</w:t>
+      </w:r>
+      <w:r>
+        <w:rPr>
+          <w:sz w:val="18"/>
+          <w:szCs w:val="18"/>
+          <w:u w:val="single"/>
+        </w:rPr>
+        <w:t xml:space="preserve"> </w:t>
+      </w:r>
+    </w:p>
+    <w:p>
+      <w:pPr>
+        <w:numPr>
+          <w:ilvl w:val="0"/>
+          <w:numId w:val="41"/>
+        </w:numPr>
+        <w:spacing w:after="0" w:line="240" w:lineRule="auto"/>
+        <w:rPr>
+          <w:sz w:val="18"/>
+          <w:szCs w:val="18"/>
+        </w:rPr>
+      </w:pPr>
+      <w:r>
+        <w:rPr>
+          <w:sz w:val="18"/>
+          <w:szCs w:val="18"/>
+        </w:rPr>
+        <w:t xml:space="preserve">Hassan, R. (2014). Factors influencing turnover intention among technical employees in information technology organization: A case of XYZ (M) </w:t>
+      </w:r>
+      <w:proofErr w:type="spellStart"/>
+      <w:r>
+        <w:rPr>
+          <w:sz w:val="18"/>
+          <w:szCs w:val="18"/>
+        </w:rPr>
+        <w:t>Sdn</w:t>
+      </w:r>
+      <w:proofErr w:type="spellEnd"/>
+      <w:r>
+        <w:rPr>
+          <w:sz w:val="18"/>
+          <w:szCs w:val="18"/>
+        </w:rPr>
+        <w:t>. Bhd. International Journal of Arts and Commerce, 1(4), 53-63.</w:t>
+      </w:r>
+    </w:p>
+    <w:p>
+      <w:pPr>
+        <w:numPr>
+          <w:ilvl w:val="0"/>
+          <w:numId w:val="41"/>
+        </w:numPr>
+        <w:spacing w:after="0" w:line="240" w:lineRule="auto"/>
+        <w:rPr>
+          <w:sz w:val="18"/>
+          <w:szCs w:val="18"/>
+        </w:rPr>
+      </w:pPr>
+      <w:r>
+        <w:rPr>
+          <w:sz w:val="18"/>
+          <w:szCs w:val="18"/>
+        </w:rPr>
+        <w:t>Lo, W. Y., Chien, L. Y., Hwang, F. M., Huang, N., &amp; Chiou, S. T. (2017). From job stress to intention to leave among hospital nurses: A structural equation modelling approach. Journal of Advanced Nursing, 74(5), 677-688.</w:t>
+      </w:r>
+    </w:p>
+    <w:p>
+      <w:pPr>
+        <w:numPr>
+          <w:ilvl w:val="0"/>
+          <w:numId w:val="41"/>
+        </w:numPr>
+        <w:spacing w:after="0" w:line="240" w:lineRule="auto"/>
+        <w:rPr>
+          <w:sz w:val="18"/>
+          <w:szCs w:val="18"/>
+        </w:rPr>
+      </w:pPr>
+      <w:r>
+        <w:rPr>
+          <w:sz w:val="18"/>
+          <w:szCs w:val="18"/>
+        </w:rPr>
+        <w:t>Mobley, W. H. (1977). Intermediate Linkages in the Relationship between Job Satisfaction and Employee Turnover. Journal of Applied Psychology, 62(2), 237-240.</w:t>
+      </w:r>
+    </w:p>
+    <w:p>
+      <w:pPr>
+        <w:numPr>
+          <w:ilvl w:val="0"/>
+          <w:numId w:val="41"/>
+        </w:numPr>
+        <w:spacing w:after="0" w:line="240" w:lineRule="auto"/>
+        <w:rPr>
+          <w:sz w:val="18"/>
+          <w:szCs w:val="18"/>
+        </w:rPr>
+      </w:pPr>
+      <w:r>
+        <w:rPr>
+          <w:sz w:val="18"/>
+          <w:szCs w:val="18"/>
+        </w:rPr>
+        <w:t>Kim, T. H., &amp; Park, J. S. (2009). Do types of organizational culture matter in nurse job satisfaction and turnover intention? Leadership in Health Services, 22(1), 20-38</w:t>
+      </w:r>
+    </w:p>
+    <w:p>
+      <w:pPr>
         <w:spacing w:after="200" w:line="276" w:lineRule="auto"/>
-        <w:rPr>
-          <w:sz w:val="18"/>
-          <w:szCs w:val="18"/>
-        </w:rPr>
-      </w:pPr>
-      <w:r>
-        <w:rPr>
-          <w:sz w:val="18"/>
-          <w:szCs w:val="18"/>
-        </w:rPr>
-        <w:t>Kim, T. H., &amp; Park, J. S. (2009). Do types of organizational culture matter in nurse job satisfaction and turnover intention? Leadership in Health Services, 22(1), 20-38</w:t>
-      </w:r>
+        <w:ind w:left="720"/>
+        <w:rPr>
+          <w:sz w:val="18"/>
+          <w:szCs w:val="18"/>
+        </w:rPr>
+      </w:pPr>
     </w:p>
     <w:sectPr>
       <w:pgSz w:w="11906" w:h="16838"/>
       <w:pgMar w:top="1560" w:right="1800" w:bottom="1440" w:left="1800" w:header="708" w:footer="708" w:gutter="0"/>
-      <w:cols w:num="2" w:space="708"/>
-      <w:bidi/>
+      <w:cols w:num="2" w:space="709"/>
       <w:rtlGutter/>
       <w:docGrid w:linePitch="360"/>
     </w:sectPr>
   </w:body>
 </w:document>
+</file>
+
+<file path=word/endnotes.xml><?xml version="1.0" encoding="utf-8"?>
+<w:endnotes xmlns:wpc="http://schemas.microsoft.com/office/word/2010/wordprocessingCanvas" xmlns:cx="http://schemas.microsoft.com/office/drawing/2014/chartex" xmlns:cx1="http://schemas.microsoft.com/office/drawing/2015/9/8/chartex" xmlns:cx2="http://schemas.microsoft.com/office/drawing/2015/10/21/chartex" xmlns:cx3="http://schemas.microsoft.com/office/drawing/2016/5/9/chartex" xmlns:cx4="http://schemas.microsoft.com/office/drawing/2016/5/10/chartex" xmlns:cx5="http://schemas.microsoft.com/office/drawing/2016/5/11/chartex" xmlns:cx6="http://schemas.microsoft.com/office/drawing/2016/5/12/chartex" xmlns:cx7="http://schemas.microsoft.com/office/drawing/2016/5/13/chartex" xmlns:cx8="http://schemas.microsoft.com/office/drawing/2016/5/14/chartex" xmlns:mc="http://schemas.openxmlformats.org/markup-compatibility/2006" xmlns:aink="http://schemas.microsoft.com/office/drawing/2016/ink" xmlns:am3d="http://schemas.microsoft.com/office/drawing/2017/model3d" xmlns:o="urn:schemas-microsoft-com:office:office" xmlns:oel="http://schemas.microsoft.com/office/2019/extlst" xmlns:r="http://schemas.openxmlformats.org/officeDocument/2006/relationships" xmlns:m="http://schemas.openxmlformats.org/officeDocument/2006/math" xmlns:v="urn:schemas-microsoft-com:vml" xmlns:wp14="http://schemas.microsoft.com/office/word/2010/wordprocessingDrawing" xmlns:wp="http://schemas.openxmlformats.org/drawingml/2006/wordprocessingDrawing" xmlns:w10="urn:schemas-microsoft-com:office:word" xmlns:w="http://schemas.openxmlformats.org/wordprocessingml/2006/main" xmlns:w14="http://schemas.microsoft.com/office/word/2010/wordml" xmlns:w15="http://schemas.microsoft.com/office/word/2012/wordml" xmlns:w16cex="http://schemas.microsoft.com/office/word/2018/wordml/cex" xmlns:w16cid="http://schemas.microsoft.com/office/word/2016/wordml/cid" xmlns:w16="http://schemas.microsoft.com/office/word/2018/wordml" xmlns:w16du="http://schemas.microsoft.com/office/word/2023/wordml/word16du" xmlns:w16sdtdh="http://schemas.microsoft.com/office/word/2020/wordml/sdtdatahash" xmlns:w16sdtfl="http://schemas.microsoft.com/office/word/2024/wordml/sdtformatlock" xmlns:w16se="http://schemas.microsoft.com/office/word/2015/wordml/symex" xmlns:wpg="http://schemas.microsoft.com/office/word/2010/wordprocessingGroup" xmlns:wpi="http://schemas.microsoft.com/office/word/2010/wordprocessingInk" xmlns:wne="http://schemas.microsoft.com/office/word/2006/wordml" xmlns:wps="http://schemas.microsoft.com/office/word/2010/wordprocessingShape" mc:Ignorable="w14 w15 w16se w16cid w16 w16cex w16sdtdh w16sdtfl w16du wp14">
+  <w:endnote w:type="separator" w:id="-1">
+    <w:p>
+      <w:pPr>
+        <w:spacing w:after="0" w:line="240" w:lineRule="auto"/>
+      </w:pPr>
+      <w:r>
+        <w:separator/>
+      </w:r>
+    </w:p>
+  </w:endnote>
+  <w:endnote w:type="continuationSeparator" w:id="0">
+    <w:p>
+      <w:pPr>
+        <w:spacing w:after="0" w:line="240" w:lineRule="auto"/>
+      </w:pPr>
+      <w:r>
+        <w:continuationSeparator/>
+      </w:r>
+    </w:p>
+  </w:endnote>
+</w:endnotes>
+</file>
+
+<file path=word/footnotes.xml><?xml version="1.0" encoding="utf-8"?>
+<w:footnotes xmlns:wpc="http://schemas.microsoft.com/office/word/2010/wordprocessingCanvas" xmlns:cx="http://schemas.microsoft.com/office/drawing/2014/chartex" xmlns:cx1="http://schemas.microsoft.com/office/drawing/2015/9/8/chartex" xmlns:cx2="http://schemas.microsoft.com/office/drawing/2015/10/21/chartex" xmlns:cx3="http://schemas.microsoft.com/office/drawing/2016/5/9/chartex" xmlns:cx4="http://schemas.microsoft.com/office/drawing/2016/5/10/chartex" xmlns:cx5="http://schemas.microsoft.com/office/drawing/2016/5/11/chartex" xmlns:cx6="http://schemas.microsoft.com/office/drawing/2016/5/12/chartex" xmlns:cx7="http://schemas.microsoft.com/office/drawing/2016/5/13/chartex" xmlns:cx8="http://schemas.microsoft.com/office/drawing/2016/5/14/chartex" xmlns:mc="http://schemas.openxmlformats.org/markup-compatibility/2006" xmlns:aink="http://schemas.microsoft.com/office/drawing/2016/ink" xmlns:am3d="http://schemas.microsoft.com/office/drawing/2017/model3d" xmlns:o="urn:schemas-microsoft-com:office:office" xmlns:oel="http://schemas.microsoft.com/office/2019/extlst" xmlns:r="http://schemas.openxmlformats.org/officeDocument/2006/relationships" xmlns:m="http://schemas.openxmlformats.org/officeDocument/2006/math" xmlns:v="urn:schemas-microsoft-com:vml" xmlns:wp14="http://schemas.microsoft.com/office/word/2010/wordprocessingDrawing" xmlns:wp="http://schemas.openxmlformats.org/drawingml/2006/wordprocessingDrawing" xmlns:w10="urn:schemas-microsoft-com:office:word" xmlns:w="http://schemas.openxmlformats.org/wordprocessingml/2006/main" xmlns:w14="http://schemas.microsoft.com/office/word/2010/wordml" xmlns:w15="http://schemas.microsoft.com/office/word/2012/wordml" xmlns:w16cex="http://schemas.microsoft.com/office/word/2018/wordml/cex" xmlns:w16cid="http://schemas.microsoft.com/office/word/2016/wordml/cid" xmlns:w16="http://schemas.microsoft.com/office/word/2018/wordml" xmlns:w16du="http://schemas.microsoft.com/office/word/2023/wordml/word16du" xmlns:w16sdtdh="http://schemas.microsoft.com/office/word/2020/wordml/sdtdatahash" xmlns:w16sdtfl="http://schemas.microsoft.com/office/word/2024/wordml/sdtformatlock" xmlns:w16se="http://schemas.microsoft.com/office/word/2015/wordml/symex" xmlns:wpg="http://schemas.microsoft.com/office/word/2010/wordprocessingGroup" xmlns:wpi="http://schemas.microsoft.com/office/word/2010/wordprocessingInk" xmlns:wne="http://schemas.microsoft.com/office/word/2006/wordml" xmlns:wps="http://schemas.microsoft.com/office/word/2010/wordprocessingShape" mc:Ignorable="w14 w15 w16se w16cid w16 w16cex w16sdtdh w16sdtfl w16du wp14">
+  <w:footnote w:type="separator" w:id="-1">
+    <w:p>
+      <w:pPr>
+        <w:spacing w:after="0" w:line="240" w:lineRule="auto"/>
+      </w:pPr>
+      <w:r>
+        <w:separator/>
+      </w:r>
+    </w:p>
+  </w:footnote>
+  <w:footnote w:type="continuationSeparator" w:id="0">
+    <w:p>
+      <w:pPr>
+        <w:spacing w:after="0" w:line="240" w:lineRule="auto"/>
+      </w:pPr>
+      <w:r>
+        <w:continuationSeparator/>
+      </w:r>
+    </w:p>
+  </w:footnote>
+</w:footnotes>
 </file>
 
 <file path=word/numbering.xml><?xml version="1.0" encoding="utf-8"?>
@@ -10352,6 +10636,119 @@
     </w:lvl>
   </w:abstractNum>
   <w:abstractNum w:abstractNumId="12" w15:restartNumberingAfterBreak="0">
+    <w:nsid w:val="2DD62AF4"/>
+    <w:multiLevelType w:val="multilevel"/>
+    <w:tmpl w:val="0AD278D6"/>
+    <w:lvl w:ilvl="0">
+      <w:start w:val="4"/>
+      <w:numFmt w:val="decimal"/>
+      <w:lvlText w:val="%1."/>
+      <w:lvlJc w:val="left"/>
+      <w:pPr>
+        <w:tabs>
+          <w:tab w:val="num" w:pos="720"/>
+        </w:tabs>
+        <w:ind w:left="720" w:hanging="360"/>
+      </w:pPr>
+    </w:lvl>
+    <w:lvl w:ilvl="1" w:tentative="1">
+      <w:start w:val="1"/>
+      <w:numFmt w:val="decimal"/>
+      <w:lvlText w:val="%2."/>
+      <w:lvlJc w:val="left"/>
+      <w:pPr>
+        <w:tabs>
+          <w:tab w:val="num" w:pos="1440"/>
+        </w:tabs>
+        <w:ind w:left="1440" w:hanging="360"/>
+      </w:pPr>
+    </w:lvl>
+    <w:lvl w:ilvl="2" w:tentative="1">
+      <w:start w:val="1"/>
+      <w:numFmt w:val="decimal"/>
+      <w:lvlText w:val="%3."/>
+      <w:lvlJc w:val="left"/>
+      <w:pPr>
+        <w:tabs>
+          <w:tab w:val="num" w:pos="2160"/>
+        </w:tabs>
+        <w:ind w:left="2160" w:hanging="360"/>
+      </w:pPr>
+    </w:lvl>
+    <w:lvl w:ilvl="3" w:tentative="1">
+      <w:start w:val="1"/>
+      <w:numFmt w:val="decimal"/>
+      <w:lvlText w:val="%4."/>
+      <w:lvlJc w:val="left"/>
+      <w:pPr>
+        <w:tabs>
+          <w:tab w:val="num" w:pos="2880"/>
+        </w:tabs>
+        <w:ind w:left="2880" w:hanging="360"/>
+      </w:pPr>
+    </w:lvl>
+    <w:lvl w:ilvl="4" w:tentative="1">
+      <w:start w:val="1"/>
+      <w:numFmt w:val="decimal"/>
+      <w:lvlText w:val="%5."/>
+      <w:lvlJc w:val="left"/>
+      <w:pPr>
+        <w:tabs>
+          <w:tab w:val="num" w:pos="3600"/>
+        </w:tabs>
+        <w:ind w:left="3600" w:hanging="360"/>
+      </w:pPr>
+    </w:lvl>
+    <w:lvl w:ilvl="5" w:tentative="1">
+      <w:start w:val="1"/>
+      <w:numFmt w:val="decimal"/>
+      <w:lvlText w:val="%6."/>
+      <w:lvlJc w:val="left"/>
+      <w:pPr>
+        <w:tabs>
+          <w:tab w:val="num" w:pos="4320"/>
+        </w:tabs>
+        <w:ind w:left="4320" w:hanging="360"/>
+      </w:pPr>
+    </w:lvl>
+    <w:lvl w:ilvl="6" w:tentative="1">
+      <w:start w:val="1"/>
+      <w:numFmt w:val="decimal"/>
+      <w:lvlText w:val="%7."/>
+      <w:lvlJc w:val="left"/>
+      <w:pPr>
+        <w:tabs>
+          <w:tab w:val="num" w:pos="5040"/>
+        </w:tabs>
+        <w:ind w:left="5040" w:hanging="360"/>
+      </w:pPr>
+    </w:lvl>
+    <w:lvl w:ilvl="7" w:tentative="1">
+      <w:start w:val="1"/>
+      <w:numFmt w:val="decimal"/>
+      <w:lvlText w:val="%8."/>
+      <w:lvlJc w:val="left"/>
+      <w:pPr>
+        <w:tabs>
+          <w:tab w:val="num" w:pos="5760"/>
+        </w:tabs>
+        <w:ind w:left="5760" w:hanging="360"/>
+      </w:pPr>
+    </w:lvl>
+    <w:lvl w:ilvl="8" w:tentative="1">
+      <w:start w:val="1"/>
+      <w:numFmt w:val="decimal"/>
+      <w:lvlText w:val="%9."/>
+      <w:lvlJc w:val="left"/>
+      <w:pPr>
+        <w:tabs>
+          <w:tab w:val="num" w:pos="6480"/>
+        </w:tabs>
+        <w:ind w:left="6480" w:hanging="360"/>
+      </w:pPr>
+    </w:lvl>
+  </w:abstractNum>
+  <w:abstractNum w:abstractNumId="13" w15:restartNumberingAfterBreak="0">
     <w:nsid w:val="33BA2DB3"/>
     <w:multiLevelType w:val="multilevel"/>
     <w:tmpl w:val="C4F810C0"/>
@@ -10500,7 +10897,120 @@
       </w:rPr>
     </w:lvl>
   </w:abstractNum>
-  <w:abstractNum w:abstractNumId="13" w15:restartNumberingAfterBreak="0">
+  <w:abstractNum w:abstractNumId="14" w15:restartNumberingAfterBreak="0">
+    <w:nsid w:val="355B34E3"/>
+    <w:multiLevelType w:val="multilevel"/>
+    <w:tmpl w:val="545CC466"/>
+    <w:lvl w:ilvl="0">
+      <w:start w:val="1"/>
+      <w:numFmt w:val="decimal"/>
+      <w:lvlText w:val="%1."/>
+      <w:lvlJc w:val="left"/>
+      <w:pPr>
+        <w:tabs>
+          <w:tab w:val="num" w:pos="720"/>
+        </w:tabs>
+        <w:ind w:left="720" w:hanging="360"/>
+      </w:pPr>
+    </w:lvl>
+    <w:lvl w:ilvl="1" w:tentative="1">
+      <w:start w:val="1"/>
+      <w:numFmt w:val="decimal"/>
+      <w:lvlText w:val="%2."/>
+      <w:lvlJc w:val="left"/>
+      <w:pPr>
+        <w:tabs>
+          <w:tab w:val="num" w:pos="1440"/>
+        </w:tabs>
+        <w:ind w:left="1440" w:hanging="360"/>
+      </w:pPr>
+    </w:lvl>
+    <w:lvl w:ilvl="2" w:tentative="1">
+      <w:start w:val="1"/>
+      <w:numFmt w:val="decimal"/>
+      <w:lvlText w:val="%3."/>
+      <w:lvlJc w:val="left"/>
+      <w:pPr>
+        <w:tabs>
+          <w:tab w:val="num" w:pos="2160"/>
+        </w:tabs>
+        <w:ind w:left="2160" w:hanging="360"/>
+      </w:pPr>
+    </w:lvl>
+    <w:lvl w:ilvl="3" w:tentative="1">
+      <w:start w:val="1"/>
+      <w:numFmt w:val="decimal"/>
+      <w:lvlText w:val="%4."/>
+      <w:lvlJc w:val="left"/>
+      <w:pPr>
+        <w:tabs>
+          <w:tab w:val="num" w:pos="2880"/>
+        </w:tabs>
+        <w:ind w:left="2880" w:hanging="360"/>
+      </w:pPr>
+    </w:lvl>
+    <w:lvl w:ilvl="4" w:tentative="1">
+      <w:start w:val="1"/>
+      <w:numFmt w:val="decimal"/>
+      <w:lvlText w:val="%5."/>
+      <w:lvlJc w:val="left"/>
+      <w:pPr>
+        <w:tabs>
+          <w:tab w:val="num" w:pos="3600"/>
+        </w:tabs>
+        <w:ind w:left="3600" w:hanging="360"/>
+      </w:pPr>
+    </w:lvl>
+    <w:lvl w:ilvl="5" w:tentative="1">
+      <w:start w:val="1"/>
+      <w:numFmt w:val="decimal"/>
+      <w:lvlText w:val="%6."/>
+      <w:lvlJc w:val="left"/>
+      <w:pPr>
+        <w:tabs>
+          <w:tab w:val="num" w:pos="4320"/>
+        </w:tabs>
+        <w:ind w:left="4320" w:hanging="360"/>
+      </w:pPr>
+    </w:lvl>
+    <w:lvl w:ilvl="6" w:tentative="1">
+      <w:start w:val="1"/>
+      <w:numFmt w:val="decimal"/>
+      <w:lvlText w:val="%7."/>
+      <w:lvlJc w:val="left"/>
+      <w:pPr>
+        <w:tabs>
+          <w:tab w:val="num" w:pos="5040"/>
+        </w:tabs>
+        <w:ind w:left="5040" w:hanging="360"/>
+      </w:pPr>
+    </w:lvl>
+    <w:lvl w:ilvl="7" w:tentative="1">
+      <w:start w:val="1"/>
+      <w:numFmt w:val="decimal"/>
+      <w:lvlText w:val="%8."/>
+      <w:lvlJc w:val="left"/>
+      <w:pPr>
+        <w:tabs>
+          <w:tab w:val="num" w:pos="5760"/>
+        </w:tabs>
+        <w:ind w:left="5760" w:hanging="360"/>
+      </w:pPr>
+    </w:lvl>
+    <w:lvl w:ilvl="8" w:tentative="1">
+      <w:start w:val="1"/>
+      <w:numFmt w:val="decimal"/>
+      <w:lvlText w:val="%9."/>
+      <w:lvlJc w:val="left"/>
+      <w:pPr>
+        <w:tabs>
+          <w:tab w:val="num" w:pos="6480"/>
+        </w:tabs>
+        <w:ind w:left="6480" w:hanging="360"/>
+      </w:pPr>
+    </w:lvl>
+  </w:abstractNum>
+  <w:abstractNum w:abstractNumId="15" w15:restartNumberingAfterBreak="0">
     <w:nsid w:val="363D7353"/>
     <w:multiLevelType w:val="multilevel"/>
     <w:tmpl w:val="FF48099A"/>
@@ -10613,7 +11123,7 @@
       </w:pPr>
     </w:lvl>
   </w:abstractNum>
-  <w:abstractNum w:abstractNumId="14" w15:restartNumberingAfterBreak="0">
+  <w:abstractNum w:abstractNumId="16" w15:restartNumberingAfterBreak="0">
     <w:nsid w:val="3ABF7822"/>
     <w:multiLevelType w:val="hybridMultilevel"/>
     <w:tmpl w:val="E31C2EE2"/>
@@ -10699,7 +11209,7 @@
       </w:pPr>
     </w:lvl>
   </w:abstractNum>
-  <w:abstractNum w:abstractNumId="15" w15:restartNumberingAfterBreak="0">
+  <w:abstractNum w:abstractNumId="17" w15:restartNumberingAfterBreak="0">
     <w:nsid w:val="3CE133F0"/>
     <w:multiLevelType w:val="hybridMultilevel"/>
     <w:tmpl w:val="8E6C47D2"/>
@@ -10785,7 +11295,7 @@
       </w:pPr>
     </w:lvl>
   </w:abstractNum>
-  <w:abstractNum w:abstractNumId="16" w15:restartNumberingAfterBreak="0">
+  <w:abstractNum w:abstractNumId="18" w15:restartNumberingAfterBreak="0">
     <w:nsid w:val="3CE61258"/>
     <w:multiLevelType w:val="multilevel"/>
     <w:tmpl w:val="E3EC87B4"/>
@@ -10934,7 +11444,7 @@
       </w:rPr>
     </w:lvl>
   </w:abstractNum>
-  <w:abstractNum w:abstractNumId="17" w15:restartNumberingAfterBreak="0">
+  <w:abstractNum w:abstractNumId="19" w15:restartNumberingAfterBreak="0">
     <w:nsid w:val="4347373E"/>
     <w:multiLevelType w:val="multilevel"/>
     <w:tmpl w:val="2DB25B4C"/>
@@ -11083,7 +11593,7 @@
       </w:rPr>
     </w:lvl>
   </w:abstractNum>
-  <w:abstractNum w:abstractNumId="18" w15:restartNumberingAfterBreak="0">
+  <w:abstractNum w:abstractNumId="20" w15:restartNumberingAfterBreak="0">
     <w:nsid w:val="46CB237A"/>
     <w:multiLevelType w:val="multilevel"/>
     <w:tmpl w:val="81423A04"/>
@@ -11200,7 +11710,7 @@
       </w:pPr>
     </w:lvl>
   </w:abstractNum>
-  <w:abstractNum w:abstractNumId="19" w15:restartNumberingAfterBreak="0">
+  <w:abstractNum w:abstractNumId="21" w15:restartNumberingAfterBreak="0">
     <w:nsid w:val="47821583"/>
     <w:multiLevelType w:val="multilevel"/>
     <w:tmpl w:val="EDBA9F56"/>
@@ -11349,7 +11859,7 @@
       </w:rPr>
     </w:lvl>
   </w:abstractNum>
-  <w:abstractNum w:abstractNumId="20" w15:restartNumberingAfterBreak="0">
+  <w:abstractNum w:abstractNumId="22" w15:restartNumberingAfterBreak="0">
     <w:nsid w:val="49092621"/>
     <w:multiLevelType w:val="multilevel"/>
     <w:tmpl w:val="D1A657D0"/>
@@ -11462,7 +11972,7 @@
       </w:pPr>
     </w:lvl>
   </w:abstractNum>
-  <w:abstractNum w:abstractNumId="21" w15:restartNumberingAfterBreak="0">
+  <w:abstractNum w:abstractNumId="23" w15:restartNumberingAfterBreak="0">
     <w:nsid w:val="4EB37DCF"/>
     <w:multiLevelType w:val="multilevel"/>
     <w:tmpl w:val="80FCBE20"/>
@@ -11611,7 +12121,7 @@
       </w:rPr>
     </w:lvl>
   </w:abstractNum>
-  <w:abstractNum w:abstractNumId="22" w15:restartNumberingAfterBreak="0">
+  <w:abstractNum w:abstractNumId="24" w15:restartNumberingAfterBreak="0">
     <w:nsid w:val="4FF24DA4"/>
     <w:multiLevelType w:val="multilevel"/>
     <w:tmpl w:val="A00EB372"/>
@@ -11724,7 +12234,7 @@
       </w:pPr>
     </w:lvl>
   </w:abstractNum>
-  <w:abstractNum w:abstractNumId="23" w15:restartNumberingAfterBreak="0">
+  <w:abstractNum w:abstractNumId="25" w15:restartNumberingAfterBreak="0">
     <w:nsid w:val="50326503"/>
     <w:multiLevelType w:val="multilevel"/>
     <w:tmpl w:val="DBD07E64"/>
@@ -11873,7 +12383,7 @@
       </w:rPr>
     </w:lvl>
   </w:abstractNum>
-  <w:abstractNum w:abstractNumId="24" w15:restartNumberingAfterBreak="0">
+  <w:abstractNum w:abstractNumId="26" w15:restartNumberingAfterBreak="0">
     <w:nsid w:val="56540D9E"/>
     <w:multiLevelType w:val="hybridMultilevel"/>
     <w:tmpl w:val="D2F23B38"/>
@@ -11962,7 +12472,7 @@
       </w:pPr>
     </w:lvl>
   </w:abstractNum>
-  <w:abstractNum w:abstractNumId="25" w15:restartNumberingAfterBreak="0">
+  <w:abstractNum w:abstractNumId="27" w15:restartNumberingAfterBreak="0">
     <w:nsid w:val="571B7F25"/>
     <w:multiLevelType w:val="multilevel"/>
     <w:tmpl w:val="05DE6982"/>
@@ -12111,7 +12621,7 @@
       </w:rPr>
     </w:lvl>
   </w:abstractNum>
-  <w:abstractNum w:abstractNumId="26" w15:restartNumberingAfterBreak="0">
+  <w:abstractNum w:abstractNumId="28" w15:restartNumberingAfterBreak="0">
     <w:nsid w:val="5B755BAB"/>
     <w:multiLevelType w:val="hybridMultilevel"/>
     <w:tmpl w:val="1AF826B4"/>
@@ -12200,7 +12710,7 @@
       </w:pPr>
     </w:lvl>
   </w:abstractNum>
-  <w:abstractNum w:abstractNumId="27" w15:restartNumberingAfterBreak="0">
+  <w:abstractNum w:abstractNumId="29" w15:restartNumberingAfterBreak="0">
     <w:nsid w:val="64042F03"/>
     <w:multiLevelType w:val="hybridMultilevel"/>
     <w:tmpl w:val="BE4635CA"/>
@@ -12286,7 +12796,7 @@
       </w:pPr>
     </w:lvl>
   </w:abstractNum>
-  <w:abstractNum w:abstractNumId="28" w15:restartNumberingAfterBreak="0">
+  <w:abstractNum w:abstractNumId="30" w15:restartNumberingAfterBreak="0">
     <w:nsid w:val="662267D4"/>
     <w:multiLevelType w:val="hybridMultilevel"/>
     <w:tmpl w:val="069E354A"/>
@@ -12372,7 +12882,7 @@
       </w:pPr>
     </w:lvl>
   </w:abstractNum>
-  <w:abstractNum w:abstractNumId="29" w15:restartNumberingAfterBreak="0">
+  <w:abstractNum w:abstractNumId="31" w15:restartNumberingAfterBreak="0">
     <w:nsid w:val="699A007C"/>
     <w:multiLevelType w:val="multilevel"/>
     <w:tmpl w:val="74A2D426"/>
@@ -12521,7 +13031,7 @@
       </w:rPr>
     </w:lvl>
   </w:abstractNum>
-  <w:abstractNum w:abstractNumId="30" w15:restartNumberingAfterBreak="0">
+  <w:abstractNum w:abstractNumId="32" w15:restartNumberingAfterBreak="0">
     <w:nsid w:val="6B6F5CBE"/>
     <w:multiLevelType w:val="multilevel"/>
     <w:tmpl w:val="6A5833E2"/>
@@ -12634,7 +13144,7 @@
       </w:pPr>
     </w:lvl>
   </w:abstractNum>
-  <w:abstractNum w:abstractNumId="31" w15:restartNumberingAfterBreak="0">
+  <w:abstractNum w:abstractNumId="33" w15:restartNumberingAfterBreak="0">
     <w:nsid w:val="6D5A6769"/>
     <w:multiLevelType w:val="hybridMultilevel"/>
     <w:tmpl w:val="01429200"/>
@@ -12720,7 +13230,7 @@
       </w:pPr>
     </w:lvl>
   </w:abstractNum>
-  <w:abstractNum w:abstractNumId="32" w15:restartNumberingAfterBreak="0">
+  <w:abstractNum w:abstractNumId="34" w15:restartNumberingAfterBreak="0">
     <w:nsid w:val="6E0465E8"/>
     <w:multiLevelType w:val="multilevel"/>
     <w:tmpl w:val="7A4ACFC8"/>
@@ -12869,7 +13379,7 @@
       </w:rPr>
     </w:lvl>
   </w:abstractNum>
-  <w:abstractNum w:abstractNumId="33" w15:restartNumberingAfterBreak="0">
+  <w:abstractNum w:abstractNumId="35" w15:restartNumberingAfterBreak="0">
     <w:nsid w:val="71A75532"/>
     <w:multiLevelType w:val="multilevel"/>
     <w:tmpl w:val="2E3C1A82"/>
@@ -12982,7 +13492,120 @@
       </w:pPr>
     </w:lvl>
   </w:abstractNum>
-  <w:abstractNum w:abstractNumId="34" w15:restartNumberingAfterBreak="0">
+  <w:abstractNum w:abstractNumId="36" w15:restartNumberingAfterBreak="0">
+    <w:nsid w:val="77750431"/>
+    <w:multiLevelType w:val="multilevel"/>
+    <w:tmpl w:val="1746478C"/>
+    <w:lvl w:ilvl="0">
+      <w:start w:val="1"/>
+      <w:numFmt w:val="decimal"/>
+      <w:lvlText w:val="%1."/>
+      <w:lvlJc w:val="left"/>
+      <w:pPr>
+        <w:tabs>
+          <w:tab w:val="num" w:pos="720"/>
+        </w:tabs>
+        <w:ind w:left="720" w:hanging="360"/>
+      </w:pPr>
+    </w:lvl>
+    <w:lvl w:ilvl="1" w:tentative="1">
+      <w:start w:val="1"/>
+      <w:numFmt w:val="decimal"/>
+      <w:lvlText w:val="%2."/>
+      <w:lvlJc w:val="left"/>
+      <w:pPr>
+        <w:tabs>
+          <w:tab w:val="num" w:pos="1440"/>
+        </w:tabs>
+        <w:ind w:left="1440" w:hanging="360"/>
+      </w:pPr>
+    </w:lvl>
+    <w:lvl w:ilvl="2" w:tentative="1">
+      <w:start w:val="1"/>
+      <w:numFmt w:val="decimal"/>
+      <w:lvlText w:val="%3."/>
+      <w:lvlJc w:val="left"/>
+      <w:pPr>
+        <w:tabs>
+          <w:tab w:val="num" w:pos="2160"/>
+        </w:tabs>
+        <w:ind w:left="2160" w:hanging="360"/>
+      </w:pPr>
+    </w:lvl>
+    <w:lvl w:ilvl="3" w:tentative="1">
+      <w:start w:val="1"/>
+      <w:numFmt w:val="decimal"/>
+      <w:lvlText w:val="%4."/>
+      <w:lvlJc w:val="left"/>
+      <w:pPr>
+        <w:tabs>
+          <w:tab w:val="num" w:pos="2880"/>
+        </w:tabs>
+        <w:ind w:left="2880" w:hanging="360"/>
+      </w:pPr>
+    </w:lvl>
+    <w:lvl w:ilvl="4" w:tentative="1">
+      <w:start w:val="1"/>
+      <w:numFmt w:val="decimal"/>
+      <w:lvlText w:val="%5."/>
+      <w:lvlJc w:val="left"/>
+      <w:pPr>
+        <w:tabs>
+          <w:tab w:val="num" w:pos="3600"/>
+        </w:tabs>
+        <w:ind w:left="3600" w:hanging="360"/>
+      </w:pPr>
+    </w:lvl>
+    <w:lvl w:ilvl="5" w:tentative="1">
+      <w:start w:val="1"/>
+      <w:numFmt w:val="decimal"/>
+      <w:lvlText w:val="%6."/>
+      <w:lvlJc w:val="left"/>
+      <w:pPr>
+        <w:tabs>
+          <w:tab w:val="num" w:pos="4320"/>
+        </w:tabs>
+        <w:ind w:left="4320" w:hanging="360"/>
+      </w:pPr>
+    </w:lvl>
+    <w:lvl w:ilvl="6" w:tentative="1">
+      <w:start w:val="1"/>
+      <w:numFmt w:val="decimal"/>
+      <w:lvlText w:val="%7."/>
+      <w:lvlJc w:val="left"/>
+      <w:pPr>
+        <w:tabs>
+          <w:tab w:val="num" w:pos="5040"/>
+        </w:tabs>
+        <w:ind w:left="5040" w:hanging="360"/>
+      </w:pPr>
+    </w:lvl>
+    <w:lvl w:ilvl="7" w:tentative="1">
+      <w:start w:val="1"/>
+      <w:numFmt w:val="decimal"/>
+      <w:lvlText w:val="%8."/>
+      <w:lvlJc w:val="left"/>
+      <w:pPr>
+        <w:tabs>
+          <w:tab w:val="num" w:pos="5760"/>
+        </w:tabs>
+        <w:ind w:left="5760" w:hanging="360"/>
+      </w:pPr>
+    </w:lvl>
+    <w:lvl w:ilvl="8" w:tentative="1">
+      <w:start w:val="1"/>
+      <w:numFmt w:val="decimal"/>
+      <w:lvlText w:val="%9."/>
+      <w:lvlJc w:val="left"/>
+      <w:pPr>
+        <w:tabs>
+          <w:tab w:val="num" w:pos="6480"/>
+        </w:tabs>
+        <w:ind w:left="6480" w:hanging="360"/>
+      </w:pPr>
+    </w:lvl>
+  </w:abstractNum>
+  <w:abstractNum w:abstractNumId="37" w15:restartNumberingAfterBreak="0">
     <w:nsid w:val="78826154"/>
     <w:multiLevelType w:val="multilevel"/>
     <w:tmpl w:val="5D2854EA"/>
@@ -13131,7 +13754,7 @@
       </w:rPr>
     </w:lvl>
   </w:abstractNum>
-  <w:abstractNum w:abstractNumId="35" w15:restartNumberingAfterBreak="0">
+  <w:abstractNum w:abstractNumId="38" w15:restartNumberingAfterBreak="0">
     <w:nsid w:val="78B05069"/>
     <w:multiLevelType w:val="multilevel"/>
     <w:tmpl w:val="0B5AE6D6"/>
@@ -13244,7 +13867,7 @@
       </w:pPr>
     </w:lvl>
   </w:abstractNum>
-  <w:abstractNum w:abstractNumId="36" w15:restartNumberingAfterBreak="0">
+  <w:abstractNum w:abstractNumId="39" w15:restartNumberingAfterBreak="0">
     <w:nsid w:val="7CC443F6"/>
     <w:multiLevelType w:val="multilevel"/>
     <w:tmpl w:val="F4AE444E"/>
@@ -13393,7 +14016,7 @@
       </w:rPr>
     </w:lvl>
   </w:abstractNum>
-  <w:abstractNum w:abstractNumId="37" w15:restartNumberingAfterBreak="0">
+  <w:abstractNum w:abstractNumId="40" w15:restartNumberingAfterBreak="0">
     <w:nsid w:val="7E6238BE"/>
     <w:multiLevelType w:val="hybridMultilevel"/>
     <w:tmpl w:val="1B3A0024"/>
@@ -13483,67 +14106,67 @@
     </w:lvl>
   </w:abstractNum>
   <w:num w:numId="1" w16cid:durableId="505024515">
-    <w:abstractNumId w:val="31"/>
+    <w:abstractNumId w:val="33"/>
   </w:num>
   <w:num w:numId="2" w16cid:durableId="1899783284">
-    <w:abstractNumId w:val="24"/>
+    <w:abstractNumId w:val="26"/>
   </w:num>
   <w:num w:numId="3" w16cid:durableId="880439223">
-    <w:abstractNumId w:val="37"/>
+    <w:abstractNumId w:val="40"/>
   </w:num>
   <w:num w:numId="4" w16cid:durableId="130055339">
-    <w:abstractNumId w:val="26"/>
+    <w:abstractNumId w:val="28"/>
   </w:num>
   <w:num w:numId="5" w16cid:durableId="1382285678">
-    <w:abstractNumId w:val="13"/>
+    <w:abstractNumId w:val="15"/>
   </w:num>
   <w:num w:numId="6" w16cid:durableId="149755170">
-    <w:abstractNumId w:val="28"/>
+    <w:abstractNumId w:val="30"/>
   </w:num>
   <w:num w:numId="7" w16cid:durableId="1828325830">
     <w:abstractNumId w:val="8"/>
   </w:num>
   <w:num w:numId="8" w16cid:durableId="308478788">
-    <w:abstractNumId w:val="27"/>
+    <w:abstractNumId w:val="29"/>
   </w:num>
   <w:num w:numId="9" w16cid:durableId="212234562">
     <w:abstractNumId w:val="5"/>
   </w:num>
   <w:num w:numId="10" w16cid:durableId="313268060">
+    <w:abstractNumId w:val="21"/>
+  </w:num>
+  <w:num w:numId="11" w16cid:durableId="39944085">
+    <w:abstractNumId w:val="20"/>
+  </w:num>
+  <w:num w:numId="12" w16cid:durableId="2090619374">
     <w:abstractNumId w:val="19"/>
   </w:num>
-  <w:num w:numId="11" w16cid:durableId="39944085">
-    <w:abstractNumId w:val="18"/>
+  <w:num w:numId="13" w16cid:durableId="1389576434">
+    <w:abstractNumId w:val="24"/>
   </w:num>
-  <w:num w:numId="12" w16cid:durableId="2090619374">
-    <w:abstractNumId w:val="17"/>
+  <w:num w:numId="14" w16cid:durableId="30889000">
+    <w:abstractNumId w:val="13"/>
   </w:num>
-  <w:num w:numId="13" w16cid:durableId="1389576434">
+  <w:num w:numId="15" w16cid:durableId="657923548">
+    <w:abstractNumId w:val="23"/>
+  </w:num>
+  <w:num w:numId="16" w16cid:durableId="2034646685">
+    <w:abstractNumId w:val="37"/>
+  </w:num>
+  <w:num w:numId="17" w16cid:durableId="275909305">
+    <w:abstractNumId w:val="38"/>
+  </w:num>
+  <w:num w:numId="18" w16cid:durableId="809631948">
     <w:abstractNumId w:val="22"/>
   </w:num>
-  <w:num w:numId="14" w16cid:durableId="30889000">
-    <w:abstractNumId w:val="12"/>
-  </w:num>
-  <w:num w:numId="15" w16cid:durableId="657923548">
-    <w:abstractNumId w:val="21"/>
-  </w:num>
-  <w:num w:numId="16" w16cid:durableId="2034646685">
-    <w:abstractNumId w:val="34"/>
-  </w:num>
-  <w:num w:numId="17" w16cid:durableId="275909305">
-    <w:abstractNumId w:val="35"/>
-  </w:num>
-  <w:num w:numId="18" w16cid:durableId="809631948">
-    <w:abstractNumId w:val="20"/>
-  </w:num>
   <w:num w:numId="19" w16cid:durableId="1233658995">
-    <w:abstractNumId w:val="16"/>
+    <w:abstractNumId w:val="18"/>
   </w:num>
   <w:num w:numId="20" w16cid:durableId="490946714">
     <w:abstractNumId w:val="1"/>
   </w:num>
   <w:num w:numId="21" w16cid:durableId="1158380360">
-    <w:abstractNumId w:val="15"/>
+    <w:abstractNumId w:val="17"/>
   </w:num>
   <w:num w:numId="22" w16cid:durableId="1971940546">
     <w:abstractNumId w:val="3"/>
@@ -13579,10 +14202,10 @@
     </w:lvlOverride>
   </w:num>
   <w:num w:numId="24" w16cid:durableId="540869437">
-    <w:abstractNumId w:val="33"/>
+    <w:abstractNumId w:val="35"/>
   </w:num>
   <w:num w:numId="25" w16cid:durableId="1754352735">
-    <w:abstractNumId w:val="30"/>
+    <w:abstractNumId w:val="32"/>
   </w:num>
   <w:num w:numId="26" w16cid:durableId="885869417">
     <w:abstractNumId w:val="7"/>
@@ -13594,22 +14217,22 @@
     <w:abstractNumId w:val="4"/>
   </w:num>
   <w:num w:numId="29" w16cid:durableId="456949093">
-    <w:abstractNumId w:val="23"/>
+    <w:abstractNumId w:val="25"/>
   </w:num>
   <w:num w:numId="30" w16cid:durableId="2137478384">
-    <w:abstractNumId w:val="14"/>
+    <w:abstractNumId w:val="16"/>
   </w:num>
   <w:num w:numId="31" w16cid:durableId="640617894">
-    <w:abstractNumId w:val="29"/>
+    <w:abstractNumId w:val="31"/>
   </w:num>
   <w:num w:numId="32" w16cid:durableId="1847018677">
     <w:abstractNumId w:val="11"/>
   </w:num>
   <w:num w:numId="33" w16cid:durableId="1887135625">
-    <w:abstractNumId w:val="36"/>
+    <w:abstractNumId w:val="39"/>
   </w:num>
   <w:num w:numId="34" w16cid:durableId="492069490">
-    <w:abstractNumId w:val="25"/>
+    <w:abstractNumId w:val="27"/>
   </w:num>
   <w:num w:numId="35" w16cid:durableId="257761882">
     <w:abstractNumId w:val="0"/>
@@ -13621,7 +14244,76 @@
     <w:abstractNumId w:val="2"/>
   </w:num>
   <w:num w:numId="38" w16cid:durableId="1879780767">
-    <w:abstractNumId w:val="32"/>
+    <w:abstractNumId w:val="34"/>
+  </w:num>
+  <w:num w:numId="39" w16cid:durableId="533927344">
+    <w:abstractNumId w:val="36"/>
+  </w:num>
+  <w:num w:numId="40" w16cid:durableId="347680624">
+    <w:abstractNumId w:val="12"/>
+  </w:num>
+  <w:num w:numId="41" w16cid:durableId="402261359">
+    <w:abstractNumId w:val="14"/>
+  </w:num>
+  <w:num w:numId="42" w16cid:durableId="996153521">
+    <w:abstractNumId w:val="28"/>
+    <w:lvlOverride w:ilvl="0">
+      <w:startOverride w:val="1"/>
+    </w:lvlOverride>
+    <w:lvlOverride w:ilvl="1">
+      <w:startOverride w:val="1"/>
+    </w:lvlOverride>
+    <w:lvlOverride w:ilvl="2">
+      <w:startOverride w:val="1"/>
+    </w:lvlOverride>
+    <w:lvlOverride w:ilvl="3">
+      <w:startOverride w:val="1"/>
+    </w:lvlOverride>
+    <w:lvlOverride w:ilvl="4">
+      <w:startOverride w:val="1"/>
+    </w:lvlOverride>
+    <w:lvlOverride w:ilvl="5">
+      <w:startOverride w:val="1"/>
+    </w:lvlOverride>
+    <w:lvlOverride w:ilvl="6">
+      <w:startOverride w:val="1"/>
+    </w:lvlOverride>
+    <w:lvlOverride w:ilvl="7">
+      <w:startOverride w:val="1"/>
+    </w:lvlOverride>
+    <w:lvlOverride w:ilvl="8">
+      <w:startOverride w:val="1"/>
+    </w:lvlOverride>
+  </w:num>
+  <w:num w:numId="43" w16cid:durableId="442502245">
+    <w:abstractNumId w:val="40"/>
+    <w:lvlOverride w:ilvl="0">
+      <w:startOverride w:val="1"/>
+    </w:lvlOverride>
+    <w:lvlOverride w:ilvl="1">
+      <w:startOverride w:val="1"/>
+    </w:lvlOverride>
+    <w:lvlOverride w:ilvl="2">
+      <w:startOverride w:val="1"/>
+    </w:lvlOverride>
+    <w:lvlOverride w:ilvl="3">
+      <w:startOverride w:val="1"/>
+    </w:lvlOverride>
+    <w:lvlOverride w:ilvl="4">
+      <w:startOverride w:val="1"/>
+    </w:lvlOverride>
+    <w:lvlOverride w:ilvl="5">
+      <w:startOverride w:val="1"/>
+    </w:lvlOverride>
+    <w:lvlOverride w:ilvl="6">
+      <w:startOverride w:val="1"/>
+    </w:lvlOverride>
+    <w:lvlOverride w:ilvl="7">
+      <w:startOverride w:val="1"/>
+    </w:lvlOverride>
+    <w:lvlOverride w:ilvl="8">
+      <w:startOverride w:val="1"/>
+    </w:lvlOverride>
   </w:num>
 </w:numbering>
 </file>
@@ -14234,7 +14926,6 @@
   <w:style w:type="character" w:default="1" w:styleId="DefaultParagraphFont">
     <w:name w:val="Default Paragraph Font"/>
     <w:uiPriority w:val="1"/>
-    <w:semiHidden/>
     <w:unhideWhenUsed/>
   </w:style>
   <w:style w:type="table" w:default="1" w:styleId="TableNormal">
@@ -14640,6 +15331,59 @@
       <w:bCs/>
     </w:rPr>
   </w:style>
+  <w:style w:type="paragraph" w:styleId="EndnoteText">
+    <w:name w:val="endnote text"/>
+    <w:basedOn w:val="Normal"/>
+    <w:link w:val="EndnoteTextChar"/>
+    <w:uiPriority w:val="99"/>
+    <w:semiHidden/>
+    <w:unhideWhenUsed/>
+    <w:rsid w:val="001D5AFC"/>
+    <w:pPr>
+      <w:spacing w:after="0" w:line="240" w:lineRule="auto"/>
+    </w:pPr>
+    <w:rPr>
+      <w:sz w:val="20"/>
+      <w:szCs w:val="20"/>
+    </w:rPr>
+  </w:style>
+  <w:style w:type="character" w:customStyle="1" w:styleId="EndnoteTextChar">
+    <w:name w:val="Endnote Text Char"/>
+    <w:basedOn w:val="DefaultParagraphFont"/>
+    <w:link w:val="EndnoteText"/>
+    <w:uiPriority w:val="99"/>
+    <w:semiHidden/>
+    <w:rsid w:val="001D5AFC"/>
+    <w:rPr>
+      <w:rFonts w:eastAsiaTheme="minorEastAsia" w:cstheme="minorHAnsi"/>
+      <w:kern w:val="0"/>
+      <w:sz w:val="20"/>
+      <w:szCs w:val="20"/>
+      <w14:ligatures w14:val="none"/>
+    </w:rPr>
+  </w:style>
+  <w:style w:type="character" w:styleId="EndnoteReference">
+    <w:name w:val="endnote reference"/>
+    <w:basedOn w:val="DefaultParagraphFont"/>
+    <w:uiPriority w:val="99"/>
+    <w:semiHidden/>
+    <w:unhideWhenUsed/>
+    <w:rsid w:val="001D5AFC"/>
+    <w:rPr>
+      <w:vertAlign w:val="superscript"/>
+    </w:rPr>
+  </w:style>
+  <w:style w:type="character" w:styleId="Emphasis">
+    <w:name w:val="Emphasis"/>
+    <w:basedOn w:val="DefaultParagraphFont"/>
+    <w:uiPriority w:val="20"/>
+    <w:qFormat/>
+    <w:rsid w:val="00323959"/>
+    <w:rPr>
+      <w:i/>
+      <w:iCs/>
+    </w:rPr>
+  </w:style>
 </w:styles>
 </file>
 
@@ -14938,6 +15682,41 @@
 </a:theme>
 </file>
 
+<file path=word/webextensions/taskpanes.xml><?xml version="1.0" encoding="utf-8"?>
+<wetp:taskpanes xmlns:wetp="http://schemas.microsoft.com/office/webextensions/taskpanes/2010/11">
+  <wetp:taskpane dockstate="right" visibility="0" width="350" row="1">
+    <wetp:webextensionref xmlns:r="http://schemas.openxmlformats.org/officeDocument/2006/relationships" r:id="rId1"/>
+  </wetp:taskpane>
+  <wetp:taskpane dockstate="right" visibility="0" width="350" row="4">
+    <wetp:webextensionref xmlns:r="http://schemas.openxmlformats.org/officeDocument/2006/relationships" r:id="rId2"/>
+  </wetp:taskpane>
+</wetp:taskpanes>
+</file>
+
+<file path=word/webextensions/webextension1.xml><?xml version="1.0" encoding="utf-8"?>
+<we:webextension xmlns:we="http://schemas.microsoft.com/office/webextensions/webextension/2010/11" id="{FA9F2576-A087-446E-95AA-75D533907A72}">
+  <we:reference id="wa200003666" version="2.3.0.20" store="ar-SA" storeType="OMEX"/>
+  <we:alternateReferences>
+    <we:reference id="WA200003666" version="2.3.0.20" store="" storeType="OMEX"/>
+  </we:alternateReferences>
+  <we:properties/>
+  <we:bindings/>
+  <we:snapshot xmlns:r="http://schemas.openxmlformats.org/officeDocument/2006/relationships"/>
+</we:webextension>
+</file>
+
+<file path=word/webextensions/webextension2.xml><?xml version="1.0" encoding="utf-8"?>
+<we:webextension xmlns:we="http://schemas.microsoft.com/office/webextensions/webextension/2010/11" id="{374ED028-F325-40CB-AF65-7865D6B6695D}">
+  <we:reference id="wa104380917" version="1.0.1.0" store="en-US" storeType="OMEX"/>
+  <we:alternateReferences>
+    <we:reference id="WA104380917" version="1.0.1.0" store="WA104380917" storeType="OMEX"/>
+  </we:alternateReferences>
+  <we:properties/>
+  <we:bindings/>
+  <we:snapshot xmlns:r="http://schemas.openxmlformats.org/officeDocument/2006/relationships"/>
+</we:webextension>
+</file>
+
 <file path=customXml/item1.xml><?xml version="1.0" encoding="utf-8"?>
 <b:Sources xmlns:b="http://schemas.openxmlformats.org/officeDocument/2006/bibliography" xmlns="http://schemas.openxmlformats.org/officeDocument/2006/bibliography" SelectedStyle="\APASixthEditionOfficeOnline.xsl" StyleName="APA" Version="6"/>
 </file>

</xml_diff>